<commit_message>
Roles and bug fix
-Add roles
-Bug fix
</commit_message>
<xml_diff>
--- a/wwwroot/Patterns/RasporVya.docx
+++ b/wwwroot/Patterns/RasporVya.docx
@@ -1,6 +1,6 @@
 
 <file path=word/document.xml><?xml version="1.0" encoding="utf-8"?>
-<w:document xmlns:wpc="http://schemas.microsoft.com/office/word/2010/wordprocessingCanvas" xmlns:mc="http://schemas.openxmlformats.org/markup-compatibility/2006" xmlns:o="urn:schemas-microsoft-com:office:office" xmlns:r="http://schemas.openxmlformats.org/officeDocument/2006/relationships" xmlns:m="http://schemas.openxmlformats.org/officeDocument/2006/math" xmlns:v="urn:schemas-microsoft-com:vml" xmlns:wp14="http://schemas.microsoft.com/office/word/2010/wordprocessingDrawing" xmlns:wp="http://schemas.openxmlformats.org/drawingml/2006/wordprocessingDrawing" xmlns:w10="urn:schemas-microsoft-com:office:word" xmlns:w="http://schemas.openxmlformats.org/wordprocessingml/2006/main" xmlns:w14="http://schemas.microsoft.com/office/word/2010/wordml" xmlns:w15="http://schemas.microsoft.com/office/word/2012/wordml" xmlns:wpg="http://schemas.microsoft.com/office/word/2010/wordprocessingGroup" xmlns:wpi="http://schemas.microsoft.com/office/word/2010/wordprocessingInk" xmlns:wne="http://schemas.microsoft.com/office/word/2006/wordml" xmlns:wps="http://schemas.microsoft.com/office/word/2010/wordprocessingShape" mc:Ignorable="w14 w15 wp14">
+<w:document xmlns:wpc="http://schemas.microsoft.com/office/word/2010/wordprocessingCanvas" xmlns:cx="http://schemas.microsoft.com/office/drawing/2014/chartex" xmlns:cx1="http://schemas.microsoft.com/office/drawing/2015/9/8/chartex" xmlns:cx2="http://schemas.microsoft.com/office/drawing/2015/10/21/chartex" xmlns:cx3="http://schemas.microsoft.com/office/drawing/2016/5/9/chartex" xmlns:cx4="http://schemas.microsoft.com/office/drawing/2016/5/10/chartex" xmlns:cx5="http://schemas.microsoft.com/office/drawing/2016/5/11/chartex" xmlns:cx6="http://schemas.microsoft.com/office/drawing/2016/5/12/chartex" xmlns:cx7="http://schemas.microsoft.com/office/drawing/2016/5/13/chartex" xmlns:cx8="http://schemas.microsoft.com/office/drawing/2016/5/14/chartex" xmlns:mc="http://schemas.openxmlformats.org/markup-compatibility/2006" xmlns:aink="http://schemas.microsoft.com/office/drawing/2016/ink" xmlns:am3d="http://schemas.microsoft.com/office/drawing/2017/model3d" xmlns:o="urn:schemas-microsoft-com:office:office" xmlns:r="http://schemas.openxmlformats.org/officeDocument/2006/relationships" xmlns:m="http://schemas.openxmlformats.org/officeDocument/2006/math" xmlns:v="urn:schemas-microsoft-com:vml" xmlns:wp14="http://schemas.microsoft.com/office/word/2010/wordprocessingDrawing" xmlns:wp="http://schemas.openxmlformats.org/drawingml/2006/wordprocessingDrawing" xmlns:w10="urn:schemas-microsoft-com:office:word" xmlns:w="http://schemas.openxmlformats.org/wordprocessingml/2006/main" xmlns:w14="http://schemas.microsoft.com/office/word/2010/wordml" xmlns:w15="http://schemas.microsoft.com/office/word/2012/wordml" xmlns:w16cex="http://schemas.microsoft.com/office/word/2018/wordml/cex" xmlns:w16cid="http://schemas.microsoft.com/office/word/2016/wordml/cid" xmlns:w16="http://schemas.microsoft.com/office/word/2018/wordml" xmlns:w16sdtdh="http://schemas.microsoft.com/office/word/2020/wordml/sdtdatahash" xmlns:w16se="http://schemas.microsoft.com/office/word/2015/wordml/symex" xmlns:wpg="http://schemas.microsoft.com/office/word/2010/wordprocessingGroup" xmlns:wpi="http://schemas.microsoft.com/office/word/2010/wordprocessingInk" xmlns:wne="http://schemas.microsoft.com/office/word/2006/wordml" xmlns:wps="http://schemas.microsoft.com/office/word/2010/wordprocessingShape" mc:Ignorable="w14 w15 w16se w16cid w16 w16cex w16sdtdh wp14">
   <w:body>
     <w:p>
       <w:pPr>
@@ -21,7 +21,7 @@
           <w:noProof/>
         </w:rPr>
         <w:drawing>
-          <wp:anchor distT="0" distB="0" distL="114300" distR="114300" simplePos="0" relativeHeight="251659264" behindDoc="0" locked="0" layoutInCell="1" allowOverlap="1" wp14:anchorId="4DFD28B1" wp14:editId="040EF4CF">
+          <wp:anchor distT="0" distB="0" distL="114300" distR="114300" simplePos="0" relativeHeight="251659264" behindDoc="0" locked="0" layoutInCell="1" allowOverlap="1" wp14:anchorId="734C7A4E" wp14:editId="57FD00AA">
             <wp:simplePos x="0" y="0"/>
             <wp:positionH relativeFrom="column">
               <wp:posOffset>2771775</wp:posOffset>
@@ -264,7 +264,7 @@
         <mc:AlternateContent>
           <mc:Choice Requires="wps">
             <w:drawing>
-              <wp:anchor distT="4294967295" distB="4294967295" distL="114300" distR="114300" simplePos="0" relativeHeight="251660288" behindDoc="0" locked="0" layoutInCell="1" allowOverlap="1" wp14:anchorId="4CD248E5" wp14:editId="3A434CAA">
+              <wp:anchor distT="4294967295" distB="4294967295" distL="114300" distR="114300" simplePos="0" relativeHeight="251660288" behindDoc="0" locked="0" layoutInCell="1" allowOverlap="1" wp14:anchorId="200F5D31" wp14:editId="0876D5B4">
                 <wp:simplePos x="0" y="0"/>
                 <wp:positionH relativeFrom="column">
                   <wp:posOffset>0</wp:posOffset>
@@ -325,7 +325,7 @@
           </mc:Choice>
           <mc:Fallback>
             <w:pict>
-              <v:line w14:anchorId="3A7C4061" id="Line 5" o:spid="_x0000_s1026" style="position:absolute;z-index:251660288;visibility:visible;mso-wrap-style:square;mso-width-percent:0;mso-height-percent:0;mso-wrap-distance-left:9pt;mso-wrap-distance-top:-3e-5mm;mso-wrap-distance-right:9pt;mso-wrap-distance-bottom:-3e-5mm;mso-position-horizontal:absolute;mso-position-horizontal-relative:text;mso-position-vertical:absolute;mso-position-vertical-relative:text;mso-width-percent:0;mso-height-percent:0;mso-width-relative:page;mso-height-relative:page" from="0,9.65pt" to="477.45pt,9.65pt" o:gfxdata="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" strokeweight="4.5pt">
+              <v:line w14:anchorId="7E8BB5AD" id="Line 5" o:spid="_x0000_s1026" style="position:absolute;z-index:251660288;visibility:visible;mso-wrap-style:square;mso-width-percent:0;mso-height-percent:0;mso-wrap-distance-left:9pt;mso-wrap-distance-top:-3e-5mm;mso-wrap-distance-right:9pt;mso-wrap-distance-bottom:-3e-5mm;mso-position-horizontal:absolute;mso-position-horizontal-relative:text;mso-position-vertical:absolute;mso-position-vertical-relative:text;mso-width-percent:0;mso-height-percent:0;mso-width-relative:page;mso-height-relative:page" from="0,9.65pt" to="477.45pt,9.65pt" o:gfxdata="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" strokeweight="4.5pt">
                 <v:stroke linestyle="thickThin"/>
               </v:line>
             </w:pict>
@@ -417,7 +417,6 @@
           <w:bCs/>
           <w:sz w:val="24"/>
         </w:rPr>
-        <w:lastRenderedPageBreak/>
         <w:t xml:space="preserve">___________________ </w:t>
       </w:r>
     </w:p>
@@ -436,7 +435,6 @@
           <w:bCs/>
           <w:sz w:val="24"/>
         </w:rPr>
-        <w:lastRenderedPageBreak/>
         <w:t>М о с к в а</w:t>
       </w:r>
     </w:p>
@@ -467,7 +465,6 @@
           <w:bCs/>
           <w:sz w:val="24"/>
         </w:rPr>
-        <w:lastRenderedPageBreak/>
         <w:t>№ _____________</w:t>
       </w:r>
     </w:p>
@@ -498,24 +495,22 @@
         <w:jc w:val="center"/>
         <w:rPr>
           <w:b/>
-          <w:sz w:val="28"/>
-          <w:szCs w:val="28"/>
+          <w:szCs w:val="26"/>
         </w:rPr>
       </w:pPr>
       <w:r>
         <w:rPr>
           <w:b/>
-          <w:sz w:val="28"/>
-          <w:szCs w:val="28"/>
+          <w:szCs w:val="26"/>
         </w:rPr>
         <w:t xml:space="preserve">О закреплении федерального </w:t>
       </w:r>
+      <w:proofErr w:type="spellStart"/>
       <w:r>
         <w:rPr>
           <w:b/>
           <w:color w:val="000000"/>
-          <w:sz w:val="28"/>
-          <w:szCs w:val="28"/>
+          <w:szCs w:val="26"/>
         </w:rPr>
         <w:t>TypeOfProperty</w:t>
       </w:r>
@@ -523,26 +518,25 @@
         <w:rPr>
           <w:b/>
           <w:color w:val="000000"/>
-          <w:sz w:val="28"/>
-          <w:szCs w:val="28"/>
+          <w:szCs w:val="26"/>
           <w:lang w:val="en-US"/>
         </w:rPr>
         <w:t>RodPad</w:t>
       </w:r>
+      <w:proofErr w:type="spellEnd"/>
       <w:r>
         <w:rPr>
           <w:b/>
-          <w:sz w:val="28"/>
-          <w:szCs w:val="28"/>
+          <w:szCs w:val="26"/>
         </w:rPr>
         <w:t xml:space="preserve"> на праве </w:t>
       </w:r>
+      <w:proofErr w:type="spellStart"/>
       <w:r>
         <w:rPr>
           <w:b/>
           <w:color w:val="000000"/>
-          <w:sz w:val="28"/>
-          <w:szCs w:val="28"/>
+          <w:szCs w:val="26"/>
         </w:rPr>
         <w:t>ManageRights</w:t>
       </w:r>
@@ -550,53 +544,52 @@
         <w:rPr>
           <w:b/>
           <w:color w:val="000000"/>
-          <w:sz w:val="28"/>
-          <w:szCs w:val="28"/>
+          <w:szCs w:val="26"/>
           <w:lang w:val="en-US"/>
         </w:rPr>
         <w:t>RodPadTo</w:t>
       </w:r>
+      <w:proofErr w:type="spellEnd"/>
       <w:r>
         <w:rPr>
           <w:b/>
-          <w:sz w:val="28"/>
-          <w:szCs w:val="28"/>
+          <w:szCs w:val="26"/>
         </w:rPr>
         <w:t xml:space="preserve"> за </w:t>
       </w:r>
+      <w:proofErr w:type="spellStart"/>
       <w:r>
         <w:rPr>
           <w:b/>
           <w:color w:val="000000"/>
-          <w:sz w:val="28"/>
-          <w:szCs w:val="28"/>
+          <w:szCs w:val="26"/>
           <w:lang w:val="en-US"/>
         </w:rPr>
         <w:t>RAATvorPad</w:t>
       </w:r>
+      <w:proofErr w:type="spellEnd"/>
       <w:r>
         <w:rPr>
           <w:b/>
-          <w:sz w:val="28"/>
-          <w:szCs w:val="28"/>
-        </w:rPr>
-        <w:t xml:space="preserve"> </w:t>
-      </w:r>
+          <w:szCs w:val="26"/>
+        </w:rPr>
+        <w:t xml:space="preserve"> </w:t>
+      </w:r>
+      <w:proofErr w:type="spellStart"/>
       <w:r>
         <w:rPr>
           <w:b/>
           <w:color w:val="000000"/>
-          <w:sz w:val="28"/>
-          <w:szCs w:val="28"/>
+          <w:szCs w:val="26"/>
         </w:rPr>
         <w:t>RecipientAgency</w:t>
       </w:r>
+      <w:proofErr w:type="spellEnd"/>
       <w:r>
         <w:rPr>
           <w:b/>
           <w:color w:val="000000"/>
-          <w:sz w:val="28"/>
-          <w:szCs w:val="28"/>
+          <w:szCs w:val="26"/>
           <w:lang w:val="en-US"/>
         </w:rPr>
         <w:t>Name</w:t>
@@ -605,30 +598,47 @@
         <w:rPr>
           <w:b/>
           <w:color w:val="000000"/>
-          <w:sz w:val="28"/>
-          <w:szCs w:val="28"/>
-        </w:rPr>
-        <w:t xml:space="preserve"> </w:t>
-      </w:r>
+          <w:szCs w:val="26"/>
+        </w:rPr>
+        <w:t xml:space="preserve"> </w:t>
+      </w:r>
+      <w:proofErr w:type="spellStart"/>
       <w:r>
         <w:rPr>
           <w:b/>
           <w:color w:val="000000"/>
-          <w:sz w:val="28"/>
-          <w:szCs w:val="28"/>
-        </w:rPr>
-        <w:t>RecipientAgencyTvorPad RecipientAgency</w:t>
-      </w:r>
+          <w:szCs w:val="26"/>
+        </w:rPr>
+        <w:t>RecipientAgencyTvorPad</w:t>
+      </w:r>
+      <w:proofErr w:type="spellEnd"/>
       <w:r>
         <w:rPr>
           <w:b/>
           <w:color w:val="000000"/>
-          <w:sz w:val="28"/>
-          <w:szCs w:val="28"/>
+          <w:szCs w:val="26"/>
+        </w:rPr>
+        <w:t xml:space="preserve"> </w:t>
+      </w:r>
+      <w:proofErr w:type="spellStart"/>
+      <w:r>
+        <w:rPr>
+          <w:b/>
+          <w:color w:val="000000"/>
+          <w:szCs w:val="26"/>
+        </w:rPr>
+        <w:t>RecipientAgency</w:t>
+      </w:r>
+      <w:r>
+        <w:rPr>
+          <w:b/>
+          <w:color w:val="000000"/>
+          <w:szCs w:val="26"/>
           <w:lang w:val="en-US"/>
         </w:rPr>
         <w:t>AddInfo</w:t>
       </w:r>
+      <w:proofErr w:type="spellEnd"/>
     </w:p>
     <w:p>
       <w:pPr>
@@ -637,8 +647,7 @@
         <w:jc w:val="center"/>
         <w:rPr>
           <w:b/>
-          <w:sz w:val="28"/>
-          <w:szCs w:val="28"/>
+          <w:szCs w:val="26"/>
         </w:rPr>
       </w:pPr>
     </w:p>
@@ -647,64 +656,58 @@
         <w:ind w:firstLine="709"/>
         <w:rPr>
           <w:color w:val="000000"/>
-          <w:sz w:val="28"/>
-          <w:szCs w:val="28"/>
+          <w:szCs w:val="26"/>
         </w:rPr>
       </w:pPr>
       <w:r>
         <w:rPr>
-          <w:sz w:val="28"/>
-          <w:szCs w:val="28"/>
+          <w:szCs w:val="26"/>
         </w:rPr>
         <w:t xml:space="preserve">В соответствии со статьями </w:t>
       </w:r>
-      <w:r>
-        <w:rPr>
-          <w:color w:val="000000"/>
-          <w:sz w:val="28"/>
-          <w:szCs w:val="28"/>
+      <w:proofErr w:type="spellStart"/>
+      <w:r>
+        <w:rPr>
+          <w:color w:val="000000"/>
+          <w:szCs w:val="26"/>
         </w:rPr>
         <w:t>Articles</w:t>
       </w:r>
-      <w:r>
-        <w:rPr>
-          <w:sz w:val="28"/>
-          <w:szCs w:val="28"/>
+      <w:proofErr w:type="spellEnd"/>
+      <w:r>
+        <w:rPr>
+          <w:szCs w:val="26"/>
         </w:rPr>
         <w:t xml:space="preserve"> Гражданского кодекса Российской Федерации, постановлением Правительства Российской Федерации</w:t>
       </w:r>
       <w:r>
         <w:rPr>
-          <w:sz w:val="28"/>
-          <w:szCs w:val="28"/>
-        </w:rPr>
-        <w:t xml:space="preserve"> </w:t>
-      </w:r>
-      <w:r>
-        <w:rPr>
-          <w:sz w:val="28"/>
-          <w:szCs w:val="28"/>
+          <w:szCs w:val="26"/>
+        </w:rPr>
+        <w:t xml:space="preserve"> </w:t>
+      </w:r>
+      <w:r>
+        <w:rPr>
+          <w:szCs w:val="26"/>
         </w:rPr>
         <w:br/>
       </w:r>
       <w:r>
         <w:rPr>
-          <w:sz w:val="28"/>
-          <w:szCs w:val="28"/>
+          <w:szCs w:val="26"/>
         </w:rPr>
         <w:t xml:space="preserve">от </w:t>
       </w:r>
       <w:smartTag w:uri="urn:schemas-microsoft-com:office:smarttags" w:element="date">
         <w:smartTagPr>
+          <w:attr w:name="Year" w:val="2008"/>
+          <w:attr w:name="Day" w:val="05"/>
+          <w:attr w:name="Month" w:val="6"/>
           <w:attr w:name="ls" w:val="trans"/>
-          <w:attr w:name="Month" w:val="6"/>
-          <w:attr w:name="Day" w:val="05"/>
-          <w:attr w:name="Year" w:val="2008"/>
         </w:smartTagPr>
         <w:r>
           <w:rPr>
-            <w:sz w:val="28"/>
-            <w:szCs w:val="28"/>
+            <w:szCs w:val="26"/>
           </w:rPr>
           <w:t xml:space="preserve">05 июня </w:t>
         </w:r>
@@ -714,68 +717,70 @@
           </w:smartTagPr>
           <w:r>
             <w:rPr>
-              <w:sz w:val="28"/>
-              <w:szCs w:val="28"/>
+              <w:szCs w:val="26"/>
             </w:rPr>
             <w:t>2008 г</w:t>
           </w:r>
         </w:smartTag>
         <w:r>
           <w:rPr>
-            <w:sz w:val="28"/>
-            <w:szCs w:val="28"/>
+            <w:szCs w:val="26"/>
           </w:rPr>
           <w:t>.</w:t>
         </w:r>
       </w:smartTag>
       <w:r>
         <w:rPr>
-          <w:sz w:val="28"/>
-          <w:szCs w:val="28"/>
-        </w:rPr>
-        <w:t xml:space="preserve"> № 432 «О Федеральном агентстве по управлению государственным имуществом», Положением о Территориальном управлении Федерального агентства по управлению государственным имуществом </w:t>
-      </w:r>
-      <w:r>
-        <w:rPr>
-          <w:sz w:val="28"/>
-          <w:szCs w:val="28"/>
-        </w:rPr>
-        <w:br/>
-      </w:r>
-      <w:r>
-        <w:rPr>
-          <w:sz w:val="28"/>
-          <w:szCs w:val="28"/>
-        </w:rPr>
-        <w:t xml:space="preserve">в городе Москве, утвержденным приказом Федерального агентства </w:t>
-      </w:r>
-      <w:r>
-        <w:rPr>
-          <w:sz w:val="28"/>
-          <w:szCs w:val="28"/>
-        </w:rPr>
-        <w:br/>
-      </w:r>
-      <w:bookmarkStart w:id="1" w:name="_GoBack"/>
-      <w:bookmarkEnd w:id="1"/>
-      <w:r>
-        <w:rPr>
-          <w:sz w:val="28"/>
-          <w:szCs w:val="28"/>
-        </w:rPr>
-        <w:t xml:space="preserve">по управлению государственным имуществом от </w:t>
+          <w:szCs w:val="26"/>
+        </w:rPr>
+        <w:t xml:space="preserve"> № 432 «О Федеральном агентстве по управлению</w:t>
+      </w:r>
+      <w:r>
+        <w:rPr>
+          <w:szCs w:val="26"/>
+        </w:rPr>
+        <w:t xml:space="preserve"> </w:t>
+      </w:r>
+      <w:r>
+        <w:rPr>
+          <w:szCs w:val="26"/>
+        </w:rPr>
+        <w:t>государственным имуществом», Положением о Территориальном управлении</w:t>
+      </w:r>
+      <w:r>
+        <w:rPr>
+          <w:szCs w:val="26"/>
+        </w:rPr>
+        <w:t xml:space="preserve"> </w:t>
+      </w:r>
+      <w:r>
+        <w:rPr>
+          <w:szCs w:val="26"/>
+        </w:rPr>
+        <w:t>Федерального агентства по управлен</w:t>
+      </w:r>
+      <w:r>
+        <w:rPr>
+          <w:szCs w:val="26"/>
+        </w:rPr>
+        <w:t xml:space="preserve">ию государственным имуществом в </w:t>
+      </w:r>
+      <w:r>
+        <w:rPr>
+          <w:szCs w:val="26"/>
+        </w:rPr>
+        <w:t xml:space="preserve">городе Москве, утвержденным приказом Федерального агентства по управлению государственным имуществом от </w:t>
       </w:r>
       <w:smartTag w:uri="urn:schemas-microsoft-com:office:smarttags" w:element="date">
         <w:smartTagPr>
+          <w:attr w:name="Year" w:val="2009"/>
+          <w:attr w:name="Day" w:val="05"/>
+          <w:attr w:name="Month" w:val="3"/>
           <w:attr w:name="ls" w:val="trans"/>
-          <w:attr w:name="Month" w:val="3"/>
-          <w:attr w:name="Day" w:val="05"/>
-          <w:attr w:name="Year" w:val="2009"/>
         </w:smartTagPr>
         <w:r>
           <w:rPr>
-            <w:sz w:val="28"/>
-            <w:szCs w:val="28"/>
+            <w:szCs w:val="26"/>
           </w:rPr>
           <w:t xml:space="preserve">05 марта </w:t>
         </w:r>
@@ -785,71 +790,105 @@
           </w:smartTagPr>
           <w:r>
             <w:rPr>
-              <w:sz w:val="28"/>
-              <w:szCs w:val="28"/>
+              <w:szCs w:val="26"/>
             </w:rPr>
             <w:t>2009 г</w:t>
           </w:r>
         </w:smartTag>
         <w:r>
           <w:rPr>
-            <w:sz w:val="28"/>
-            <w:szCs w:val="28"/>
+            <w:szCs w:val="26"/>
           </w:rPr>
           <w:t>.</w:t>
         </w:r>
       </w:smartTag>
       <w:r>
         <w:rPr>
-          <w:sz w:val="28"/>
-          <w:szCs w:val="28"/>
-        </w:rPr>
-        <w:t xml:space="preserve"> № 67, RosImRaspor, с учетом письма от 31 января 2020 г.</w:t>
-      </w:r>
-      <w:r>
-        <w:rPr>
-          <w:sz w:val="28"/>
-          <w:szCs w:val="28"/>
-        </w:rPr>
-        <w:t xml:space="preserve"> </w:t>
-      </w:r>
-      <w:r>
-        <w:rPr>
-          <w:sz w:val="28"/>
-          <w:szCs w:val="28"/>
-        </w:rPr>
-        <w:t xml:space="preserve">№ ВЯ-08/2882, на основании обращения </w:t>
-      </w:r>
-      <w:r>
-        <w:rPr>
-          <w:color w:val="000000"/>
-          <w:sz w:val="28"/>
-          <w:szCs w:val="28"/>
+          <w:szCs w:val="26"/>
+        </w:rPr>
+        <w:t xml:space="preserve"> № 67,</w:t>
+      </w:r>
+      <w:r>
+        <w:rPr>
+          <w:szCs w:val="26"/>
+        </w:rPr>
+        <w:t xml:space="preserve"> </w:t>
+      </w:r>
+      <w:proofErr w:type="spellStart"/>
+      <w:r>
+        <w:rPr>
+          <w:szCs w:val="26"/>
+        </w:rPr>
+        <w:t>RosImRaspor</w:t>
+      </w:r>
+      <w:proofErr w:type="spellEnd"/>
+      <w:r>
+        <w:rPr>
+          <w:szCs w:val="26"/>
+        </w:rPr>
+        <w:t>, с учетом письма от 31 января 2020 г.</w:t>
+      </w:r>
+      <w:r>
+        <w:rPr>
+          <w:szCs w:val="26"/>
+        </w:rPr>
+        <w:t xml:space="preserve"> </w:t>
+      </w:r>
+      <w:r>
+        <w:rPr>
+          <w:szCs w:val="26"/>
+        </w:rPr>
+        <w:t>№ ВЯ-08/2882, на</w:t>
+      </w:r>
+      <w:r>
+        <w:rPr>
+          <w:szCs w:val="26"/>
+        </w:rPr>
+        <w:t xml:space="preserve"> </w:t>
+      </w:r>
+      <w:r>
+        <w:rPr>
+          <w:szCs w:val="26"/>
+        </w:rPr>
+        <w:t xml:space="preserve">основании обращения </w:t>
+      </w:r>
+      <w:proofErr w:type="spellStart"/>
+      <w:r>
+        <w:rPr>
+          <w:color w:val="000000"/>
+          <w:szCs w:val="26"/>
         </w:rPr>
         <w:t>WhoApplied</w:t>
       </w:r>
       <w:r>
         <w:rPr>
           <w:color w:val="000000"/>
-          <w:sz w:val="28"/>
-          <w:szCs w:val="28"/>
+          <w:szCs w:val="26"/>
           <w:lang w:val="en-US"/>
         </w:rPr>
         <w:t>AcronymRodPad</w:t>
       </w:r>
-      <w:r>
-        <w:rPr>
-          <w:color w:val="000000"/>
-          <w:sz w:val="28"/>
-          <w:szCs w:val="28"/>
-        </w:rPr>
-        <w:t xml:space="preserve"> WhoApplied</w:t>
-      </w:r>
-      <w:r>
-        <w:rPr>
-          <w:color w:val="000000"/>
-          <w:sz w:val="28"/>
-          <w:szCs w:val="28"/>
+      <w:proofErr w:type="spellEnd"/>
+      <w:r>
+        <w:rPr>
+          <w:color w:val="000000"/>
+          <w:szCs w:val="26"/>
+        </w:rPr>
+        <w:t xml:space="preserve"> </w:t>
+      </w:r>
+      <w:proofErr w:type="spellStart"/>
+      <w:r>
+        <w:rPr>
+          <w:color w:val="000000"/>
+          <w:szCs w:val="26"/>
+        </w:rPr>
+        <w:t>WhoApplied</w:t>
+      </w:r>
+      <w:proofErr w:type="spellEnd"/>
+      <w:r>
+        <w:rPr>
+          <w:color w:val="000000"/>
+          <w:szCs w:val="26"/>
           <w:lang w:val="en-US"/>
         </w:rPr>
         <w:t>Name</w:t>
@@ -857,56 +896,69 @@
       <w:r>
         <w:rPr>
           <w:color w:val="000000"/>
-          <w:sz w:val="28"/>
-          <w:szCs w:val="28"/>
-        </w:rPr>
-        <w:t xml:space="preserve"> WhoApplie</w:t>
-      </w:r>
-      <w:r>
-        <w:rPr>
-          <w:color w:val="000000"/>
-          <w:sz w:val="28"/>
-          <w:szCs w:val="28"/>
+          <w:szCs w:val="26"/>
+        </w:rPr>
+        <w:t xml:space="preserve"> </w:t>
+      </w:r>
+      <w:proofErr w:type="spellStart"/>
+      <w:r>
+        <w:rPr>
+          <w:color w:val="000000"/>
+          <w:szCs w:val="26"/>
+        </w:rPr>
+        <w:t>WhoApplie</w:t>
+      </w:r>
+      <w:r>
+        <w:rPr>
+          <w:color w:val="000000"/>
+          <w:szCs w:val="26"/>
           <w:lang w:val="en-US"/>
         </w:rPr>
         <w:t>dRodPad</w:t>
       </w:r>
-      <w:r>
-        <w:rPr>
-          <w:color w:val="000000"/>
-          <w:sz w:val="28"/>
-          <w:szCs w:val="28"/>
-        </w:rPr>
-        <w:t xml:space="preserve"> WhoApplied</w:t>
-      </w:r>
-      <w:r>
-        <w:rPr>
-          <w:sz w:val="28"/>
-          <w:szCs w:val="28"/>
+      <w:proofErr w:type="spellEnd"/>
+      <w:r>
+        <w:rPr>
+          <w:color w:val="000000"/>
+          <w:szCs w:val="26"/>
+        </w:rPr>
+        <w:t xml:space="preserve"> </w:t>
+      </w:r>
+      <w:proofErr w:type="spellStart"/>
+      <w:r>
+        <w:rPr>
+          <w:color w:val="000000"/>
+          <w:szCs w:val="26"/>
+        </w:rPr>
+        <w:t>WhoApplied</w:t>
+      </w:r>
+      <w:r>
+        <w:rPr>
+          <w:szCs w:val="26"/>
           <w:lang w:val="en-US"/>
         </w:rPr>
         <w:t>AddInfo</w:t>
       </w:r>
-      <w:r>
-        <w:rPr>
-          <w:sz w:val="28"/>
-          <w:szCs w:val="28"/>
+      <w:proofErr w:type="spellEnd"/>
+      <w:r>
+        <w:rPr>
+          <w:szCs w:val="26"/>
         </w:rPr>
         <w:t xml:space="preserve"> от </w:t>
       </w:r>
-      <w:r>
-        <w:rPr>
-          <w:color w:val="000000"/>
-          <w:sz w:val="28"/>
-          <w:szCs w:val="28"/>
+      <w:proofErr w:type="spellStart"/>
+      <w:r>
+        <w:rPr>
+          <w:color w:val="000000"/>
+          <w:szCs w:val="26"/>
         </w:rPr>
         <w:t>WhoApplied</w:t>
       </w:r>
-      <w:r>
-        <w:rPr>
-          <w:color w:val="000000"/>
-          <w:sz w:val="28"/>
-          <w:szCs w:val="28"/>
+      <w:proofErr w:type="spellEnd"/>
+      <w:r>
+        <w:rPr>
+          <w:color w:val="000000"/>
+          <w:szCs w:val="26"/>
           <w:lang w:val="en-US"/>
         </w:rPr>
         <w:t>Date</w:t>
@@ -914,174 +966,170 @@
       <w:r>
         <w:rPr>
           <w:color w:val="000000"/>
-          <w:sz w:val="28"/>
-          <w:szCs w:val="28"/>
+          <w:szCs w:val="26"/>
         </w:rPr>
         <w:t xml:space="preserve"> г.</w:t>
       </w:r>
       <w:r>
         <w:rPr>
-          <w:sz w:val="28"/>
-          <w:szCs w:val="28"/>
+          <w:szCs w:val="26"/>
         </w:rPr>
         <w:t xml:space="preserve"> № </w:t>
       </w:r>
-      <w:r>
-        <w:rPr>
-          <w:color w:val="000000"/>
-          <w:sz w:val="28"/>
-          <w:szCs w:val="28"/>
+      <w:proofErr w:type="spellStart"/>
+      <w:r>
+        <w:rPr>
+          <w:color w:val="000000"/>
+          <w:szCs w:val="26"/>
         </w:rPr>
         <w:t>WhoApplied</w:t>
       </w:r>
-      <w:r>
-        <w:rPr>
-          <w:color w:val="000000"/>
-          <w:sz w:val="28"/>
-          <w:szCs w:val="28"/>
+      <w:proofErr w:type="spellEnd"/>
+      <w:r>
+        <w:rPr>
+          <w:color w:val="000000"/>
+          <w:szCs w:val="26"/>
           <w:lang w:val="en-US"/>
         </w:rPr>
         <w:t>Number</w:t>
       </w:r>
       <w:r>
         <w:rPr>
-          <w:sz w:val="28"/>
-          <w:szCs w:val="28"/>
+          <w:szCs w:val="26"/>
         </w:rPr>
         <w:t xml:space="preserve">, согласия </w:t>
       </w:r>
       <w:r>
         <w:rPr>
           <w:color w:val="000000"/>
-          <w:sz w:val="28"/>
-          <w:szCs w:val="28"/>
+          <w:szCs w:val="26"/>
         </w:rPr>
         <w:t>Who</w:t>
       </w:r>
-      <w:r>
-        <w:rPr>
-          <w:color w:val="000000"/>
-          <w:sz w:val="28"/>
-          <w:szCs w:val="28"/>
+      <w:proofErr w:type="spellStart"/>
+      <w:r>
+        <w:rPr>
+          <w:color w:val="000000"/>
+          <w:szCs w:val="26"/>
           <w:lang w:val="en-US"/>
         </w:rPr>
         <w:t>AgreeAcronymRodPad</w:t>
       </w:r>
-      <w:r>
-        <w:rPr>
-          <w:color w:val="000000"/>
-          <w:sz w:val="28"/>
-          <w:szCs w:val="28"/>
+      <w:proofErr w:type="spellEnd"/>
+      <w:r>
+        <w:rPr>
+          <w:color w:val="000000"/>
+          <w:szCs w:val="26"/>
         </w:rPr>
         <w:t xml:space="preserve"> Who</w:t>
       </w:r>
-      <w:r>
-        <w:rPr>
-          <w:color w:val="000000"/>
-          <w:sz w:val="28"/>
-          <w:szCs w:val="28"/>
+      <w:proofErr w:type="spellStart"/>
+      <w:r>
+        <w:rPr>
+          <w:color w:val="000000"/>
+          <w:szCs w:val="26"/>
           <w:lang w:val="en-US"/>
         </w:rPr>
         <w:t>AgreeName</w:t>
       </w:r>
-      <w:r>
-        <w:rPr>
-          <w:color w:val="000000"/>
-          <w:sz w:val="28"/>
-          <w:szCs w:val="28"/>
-        </w:rPr>
-        <w:t xml:space="preserve"> </w:t>
-      </w:r>
-      <w:r>
-        <w:rPr>
-          <w:color w:val="000000"/>
-          <w:sz w:val="28"/>
-          <w:szCs w:val="28"/>
+      <w:proofErr w:type="spellEnd"/>
+      <w:r>
+        <w:rPr>
+          <w:color w:val="000000"/>
+          <w:szCs w:val="26"/>
+        </w:rPr>
+        <w:t xml:space="preserve"> </w:t>
+      </w:r>
+      <w:proofErr w:type="spellStart"/>
+      <w:r>
+        <w:rPr>
+          <w:color w:val="000000"/>
+          <w:szCs w:val="26"/>
           <w:lang w:val="en-US"/>
         </w:rPr>
         <w:t>WhoAgreeRodPad</w:t>
       </w:r>
-      <w:r>
-        <w:rPr>
-          <w:color w:val="000000"/>
-          <w:sz w:val="28"/>
-          <w:szCs w:val="28"/>
+      <w:proofErr w:type="spellEnd"/>
+      <w:r>
+        <w:rPr>
+          <w:color w:val="000000"/>
+          <w:szCs w:val="26"/>
         </w:rPr>
         <w:t xml:space="preserve"> Who</w:t>
       </w:r>
-      <w:r>
-        <w:rPr>
-          <w:color w:val="000000"/>
-          <w:sz w:val="28"/>
-          <w:szCs w:val="28"/>
+      <w:proofErr w:type="spellStart"/>
+      <w:r>
+        <w:rPr>
+          <w:color w:val="000000"/>
+          <w:szCs w:val="26"/>
           <w:lang w:val="en-US"/>
         </w:rPr>
         <w:t>AgreeAddInfo</w:t>
       </w:r>
-      <w:r>
-        <w:rPr>
-          <w:sz w:val="28"/>
-          <w:szCs w:val="28"/>
+      <w:proofErr w:type="spellEnd"/>
+      <w:r>
+        <w:rPr>
+          <w:szCs w:val="26"/>
         </w:rPr>
         <w:t xml:space="preserve"> от </w:t>
       </w:r>
-      <w:r>
-        <w:rPr>
-          <w:sz w:val="28"/>
-          <w:szCs w:val="28"/>
+      <w:proofErr w:type="spellStart"/>
+      <w:r>
+        <w:rPr>
+          <w:szCs w:val="26"/>
           <w:lang w:val="en-US"/>
         </w:rPr>
         <w:t>WhoAgreeDate</w:t>
       </w:r>
-      <w:r>
-        <w:rPr>
-          <w:sz w:val="28"/>
-          <w:szCs w:val="28"/>
+      <w:proofErr w:type="spellEnd"/>
+      <w:r>
+        <w:rPr>
+          <w:szCs w:val="26"/>
         </w:rPr>
         <w:t xml:space="preserve"> г. № </w:t>
       </w:r>
-      <w:r>
-        <w:rPr>
-          <w:sz w:val="28"/>
-          <w:szCs w:val="28"/>
+      <w:proofErr w:type="spellStart"/>
+      <w:r>
+        <w:rPr>
+          <w:szCs w:val="26"/>
           <w:lang w:val="en-US"/>
         </w:rPr>
         <w:t>WhoAgreeNumber</w:t>
       </w:r>
-      <w:r>
-        <w:rPr>
-          <w:sz w:val="28"/>
-          <w:szCs w:val="28"/>
-        </w:rPr>
-        <w:t xml:space="preserve"> </w:t>
-      </w:r>
-      <w:r>
-        <w:rPr>
-          <w:sz w:val="28"/>
-          <w:szCs w:val="28"/>
+      <w:proofErr w:type="spellEnd"/>
+      <w:r>
+        <w:rPr>
+          <w:szCs w:val="26"/>
+        </w:rPr>
+        <w:t xml:space="preserve"> </w:t>
+      </w:r>
+      <w:proofErr w:type="spellStart"/>
+      <w:r>
+        <w:rPr>
+          <w:szCs w:val="26"/>
           <w:lang w:val="en-US"/>
         </w:rPr>
         <w:t>FirstFoivString</w:t>
       </w:r>
-      <w:r>
-        <w:rPr>
-          <w:sz w:val="28"/>
-          <w:szCs w:val="28"/>
-        </w:rPr>
-        <w:t xml:space="preserve"> </w:t>
-      </w:r>
-      <w:r>
-        <w:rPr>
-          <w:sz w:val="28"/>
-          <w:szCs w:val="28"/>
+      <w:proofErr w:type="spellEnd"/>
+      <w:r>
+        <w:rPr>
+          <w:szCs w:val="26"/>
+        </w:rPr>
+        <w:t xml:space="preserve"> </w:t>
+      </w:r>
+      <w:proofErr w:type="spellStart"/>
+      <w:r>
+        <w:rPr>
+          <w:szCs w:val="26"/>
           <w:lang w:val="en-US"/>
         </w:rPr>
         <w:t>SecondFoivString</w:t>
       </w:r>
-      <w:r>
-        <w:rPr>
-          <w:sz w:val="28"/>
-          <w:szCs w:val="28"/>
+      <w:proofErr w:type="spellEnd"/>
+      <w:r>
+        <w:rPr>
+          <w:szCs w:val="26"/>
         </w:rPr>
         <w:t xml:space="preserve">: </w:t>
       </w:r>
@@ -1096,15 +1144,13 @@
         </w:tabs>
         <w:ind w:firstLine="720"/>
         <w:rPr>
-          <w:sz w:val="28"/>
-          <w:szCs w:val="28"/>
+          <w:szCs w:val="26"/>
           <w:lang w:val="en-US"/>
         </w:rPr>
       </w:pPr>
       <w:r>
         <w:rPr>
-          <w:sz w:val="28"/>
-          <w:szCs w:val="28"/>
+          <w:szCs w:val="26"/>
           <w:lang w:val="en-US"/>
         </w:rPr>
         <w:t>1.</w:t>
@@ -1112,176 +1158,206 @@
       <w:r>
         <w:rPr>
           <w:color w:val="FFFFFF"/>
-          <w:sz w:val="28"/>
-          <w:szCs w:val="28"/>
+          <w:szCs w:val="26"/>
           <w:lang w:val="en-US"/>
         </w:rPr>
         <w:tab/>
       </w:r>
       <w:r>
         <w:rPr>
-          <w:sz w:val="28"/>
-          <w:szCs w:val="28"/>
+          <w:color w:val="FFFFFF"/>
+          <w:szCs w:val="26"/>
+          <w:lang w:val="en-US"/>
+        </w:rPr>
+        <w:tab/>
+      </w:r>
+      <w:r>
+        <w:rPr>
+          <w:szCs w:val="26"/>
         </w:rPr>
         <w:t>С</w:t>
       </w:r>
       <w:r>
         <w:rPr>
-          <w:sz w:val="28"/>
-          <w:szCs w:val="28"/>
-          <w:lang w:val="en-US"/>
-        </w:rPr>
-        <w:t xml:space="preserve"> </w:t>
-      </w:r>
-      <w:r>
-        <w:rPr>
-          <w:sz w:val="28"/>
-          <w:szCs w:val="28"/>
+          <w:szCs w:val="26"/>
+          <w:lang w:val="en-US"/>
+        </w:rPr>
+        <w:t xml:space="preserve"> </w:t>
+      </w:r>
+      <w:r>
+        <w:rPr>
+          <w:szCs w:val="26"/>
         </w:rPr>
         <w:t>учетом</w:t>
       </w:r>
       <w:r>
         <w:rPr>
-          <w:sz w:val="28"/>
-          <w:szCs w:val="28"/>
-          <w:lang w:val="en-US"/>
-        </w:rPr>
-        <w:t xml:space="preserve"> </w:t>
-      </w:r>
-      <w:r>
-        <w:rPr>
-          <w:sz w:val="28"/>
-          <w:szCs w:val="28"/>
+          <w:szCs w:val="26"/>
+          <w:lang w:val="en-US"/>
+        </w:rPr>
+        <w:t xml:space="preserve"> </w:t>
+      </w:r>
+      <w:r>
+        <w:rPr>
+          <w:szCs w:val="26"/>
         </w:rPr>
         <w:t>отказа</w:t>
       </w:r>
       <w:r>
         <w:rPr>
-          <w:sz w:val="28"/>
-          <w:szCs w:val="28"/>
-          <w:lang w:val="en-US"/>
-        </w:rPr>
-        <w:t xml:space="preserve"> </w:t>
-      </w:r>
-      <w:r>
-        <w:rPr>
-          <w:sz w:val="28"/>
-          <w:szCs w:val="28"/>
+          <w:szCs w:val="26"/>
+          <w:lang w:val="en-US"/>
+        </w:rPr>
+        <w:t xml:space="preserve"> </w:t>
+      </w:r>
+      <w:r>
+        <w:rPr>
+          <w:szCs w:val="26"/>
         </w:rPr>
         <w:t>от</w:t>
       </w:r>
       <w:r>
         <w:rPr>
-          <w:sz w:val="28"/>
-          <w:szCs w:val="28"/>
-          <w:lang w:val="en-US"/>
-        </w:rPr>
-        <w:t xml:space="preserve"> </w:t>
-      </w:r>
-      <w:r>
-        <w:rPr>
-          <w:sz w:val="28"/>
-          <w:szCs w:val="28"/>
+          <w:szCs w:val="26"/>
+          <w:lang w:val="en-US"/>
+        </w:rPr>
+        <w:t xml:space="preserve"> </w:t>
+      </w:r>
+      <w:r>
+        <w:rPr>
+          <w:szCs w:val="26"/>
         </w:rPr>
         <w:t>права</w:t>
       </w:r>
       <w:r>
         <w:rPr>
-          <w:sz w:val="28"/>
-          <w:szCs w:val="28"/>
-          <w:lang w:val="en-US"/>
-        </w:rPr>
-        <w:t xml:space="preserve"> </w:t>
-      </w:r>
-      <w:r>
-        <w:rPr>
-          <w:color w:val="000000"/>
-          <w:sz w:val="28"/>
-          <w:szCs w:val="28"/>
+          <w:szCs w:val="26"/>
+          <w:lang w:val="en-US"/>
+        </w:rPr>
+        <w:t xml:space="preserve"> </w:t>
+      </w:r>
+      <w:proofErr w:type="spellStart"/>
+      <w:r>
+        <w:rPr>
+          <w:color w:val="000000"/>
+          <w:szCs w:val="26"/>
           <w:lang w:val="en-US"/>
         </w:rPr>
         <w:t>ManageRightsRodPadFrom</w:t>
       </w:r>
+      <w:proofErr w:type="spellEnd"/>
       <w:r>
         <w:rPr>
           <w:b/>
-          <w:sz w:val="28"/>
-          <w:szCs w:val="28"/>
-          <w:lang w:val="en-US"/>
-        </w:rPr>
-        <w:t xml:space="preserve"> </w:t>
-      </w:r>
-      <w:r>
-        <w:rPr>
-          <w:color w:val="000000"/>
-          <w:sz w:val="28"/>
-          <w:szCs w:val="28"/>
+          <w:szCs w:val="26"/>
+          <w:lang w:val="en-US"/>
+        </w:rPr>
+        <w:t xml:space="preserve"> </w:t>
+      </w:r>
+      <w:proofErr w:type="spellStart"/>
+      <w:r>
+        <w:rPr>
+          <w:color w:val="000000"/>
+          <w:szCs w:val="26"/>
           <w:lang w:val="en-US"/>
         </w:rPr>
         <w:t>TAARodPad</w:t>
       </w:r>
-      <w:r>
-        <w:rPr>
-          <w:sz w:val="28"/>
-          <w:szCs w:val="28"/>
-          <w:lang w:val="en-US"/>
-        </w:rPr>
-        <w:t xml:space="preserve"> </w:t>
-      </w:r>
-      <w:r>
-        <w:rPr>
-          <w:color w:val="000000"/>
-          <w:sz w:val="28"/>
-          <w:szCs w:val="28"/>
-          <w:lang w:val="en-US"/>
-        </w:rPr>
-        <w:t xml:space="preserve">TransferAgencyName TransferAgencyRodPad </w:t>
-      </w:r>
-      <w:r>
-        <w:rPr>
-          <w:color w:val="000000"/>
-          <w:sz w:val="28"/>
-          <w:szCs w:val="28"/>
-          <w:lang w:val="en-US"/>
-        </w:rPr>
-        <w:t xml:space="preserve">TransferAgencyAddInfo </w:t>
-      </w:r>
-      <w:r>
-        <w:rPr>
-          <w:sz w:val="28"/>
-          <w:szCs w:val="28"/>
+      <w:proofErr w:type="spellEnd"/>
+      <w:r>
+        <w:rPr>
+          <w:szCs w:val="26"/>
+          <w:lang w:val="en-US"/>
+        </w:rPr>
+        <w:t xml:space="preserve"> </w:t>
+      </w:r>
+      <w:proofErr w:type="spellStart"/>
+      <w:r>
+        <w:rPr>
+          <w:color w:val="000000"/>
+          <w:szCs w:val="26"/>
+          <w:lang w:val="en-US"/>
+        </w:rPr>
+        <w:t>TransferAgencyName</w:t>
+      </w:r>
+      <w:proofErr w:type="spellEnd"/>
+      <w:r>
+        <w:rPr>
+          <w:color w:val="000000"/>
+          <w:szCs w:val="26"/>
+          <w:lang w:val="en-US"/>
+        </w:rPr>
+        <w:t xml:space="preserve"> </w:t>
+      </w:r>
+      <w:proofErr w:type="spellStart"/>
+      <w:r>
+        <w:rPr>
+          <w:color w:val="000000"/>
+          <w:szCs w:val="26"/>
+          <w:lang w:val="en-US"/>
+        </w:rPr>
+        <w:t>TransferAgencyRodPad</w:t>
+      </w:r>
+      <w:proofErr w:type="spellEnd"/>
+      <w:r>
+        <w:rPr>
+          <w:color w:val="000000"/>
+          <w:szCs w:val="26"/>
+          <w:lang w:val="en-US"/>
+        </w:rPr>
+        <w:t xml:space="preserve"> </w:t>
+      </w:r>
+      <w:proofErr w:type="spellStart"/>
+      <w:r>
+        <w:rPr>
+          <w:color w:val="000000"/>
+          <w:szCs w:val="26"/>
+          <w:lang w:val="en-US"/>
+        </w:rPr>
+        <w:t>TransferAgencyAddInfo</w:t>
+      </w:r>
+      <w:proofErr w:type="spellEnd"/>
+      <w:r>
+        <w:rPr>
+          <w:color w:val="000000"/>
+          <w:szCs w:val="26"/>
+          <w:lang w:val="en-US"/>
+        </w:rPr>
+        <w:t xml:space="preserve"> </w:t>
+      </w:r>
+      <w:r>
+        <w:rPr>
+          <w:szCs w:val="26"/>
           <w:lang w:val="en-US"/>
         </w:rPr>
         <w:t>(</w:t>
       </w:r>
       <w:r>
         <w:rPr>
-          <w:sz w:val="28"/>
-          <w:szCs w:val="28"/>
+          <w:szCs w:val="26"/>
         </w:rPr>
         <w:t>ИНН</w:t>
       </w:r>
       <w:r>
         <w:rPr>
-          <w:sz w:val="28"/>
-          <w:szCs w:val="28"/>
-          <w:lang w:val="en-US"/>
-        </w:rPr>
-        <w:t xml:space="preserve"> </w:t>
-      </w:r>
-      <w:r>
-        <w:rPr>
-          <w:color w:val="000000"/>
-          <w:sz w:val="28"/>
-          <w:szCs w:val="28"/>
+          <w:szCs w:val="26"/>
+          <w:lang w:val="en-US"/>
+        </w:rPr>
+        <w:t xml:space="preserve"> </w:t>
+      </w:r>
+      <w:proofErr w:type="spellStart"/>
+      <w:r>
+        <w:rPr>
+          <w:color w:val="000000"/>
+          <w:szCs w:val="26"/>
           <w:lang w:val="en-US"/>
         </w:rPr>
         <w:t>TransferAgencyINN</w:t>
       </w:r>
-      <w:r>
-        <w:rPr>
-          <w:sz w:val="28"/>
-          <w:szCs w:val="28"/>
+      <w:proofErr w:type="spellEnd"/>
+      <w:r>
+        <w:rPr>
+          <w:szCs w:val="26"/>
           <w:lang w:val="en-US"/>
         </w:rPr>
         <w:t>):</w:t>
@@ -1291,370 +1367,437 @@
       <w:pPr>
         <w:ind w:firstLine="709"/>
         <w:rPr>
-          <w:sz w:val="28"/>
-          <w:szCs w:val="28"/>
+          <w:szCs w:val="26"/>
           <w:lang w:val="en-US"/>
         </w:rPr>
       </w:pPr>
       <w:r>
         <w:rPr>
-          <w:sz w:val="28"/>
-          <w:szCs w:val="28"/>
+          <w:szCs w:val="26"/>
+          <w:lang w:val="en-US"/>
+        </w:rPr>
+        <w:t>- </w:t>
+      </w:r>
+      <w:r>
+        <w:rPr>
+          <w:szCs w:val="26"/>
+        </w:rPr>
+        <w:t>прекратить</w:t>
+      </w:r>
+      <w:r>
+        <w:rPr>
+          <w:szCs w:val="26"/>
+          <w:lang w:val="en-US"/>
+        </w:rPr>
+        <w:t xml:space="preserve"> </w:t>
+      </w:r>
+      <w:r>
+        <w:rPr>
+          <w:szCs w:val="26"/>
+        </w:rPr>
+        <w:t>право</w:t>
+      </w:r>
+      <w:r>
+        <w:rPr>
+          <w:szCs w:val="26"/>
+          <w:lang w:val="en-US"/>
+        </w:rPr>
+        <w:t xml:space="preserve"> </w:t>
+      </w:r>
+      <w:proofErr w:type="spellStart"/>
+      <w:r>
+        <w:rPr>
+          <w:color w:val="000000"/>
+          <w:szCs w:val="26"/>
+          <w:lang w:val="en-US"/>
+        </w:rPr>
+        <w:t>ManageRightsRodPadFrom</w:t>
+      </w:r>
+      <w:proofErr w:type="spellEnd"/>
+      <w:r>
+        <w:rPr>
+          <w:color w:val="000000"/>
+          <w:szCs w:val="26"/>
+          <w:lang w:val="en-US"/>
+        </w:rPr>
+        <w:t xml:space="preserve"> </w:t>
+      </w:r>
+      <w:proofErr w:type="spellStart"/>
+      <w:r>
+        <w:rPr>
+          <w:color w:val="000000"/>
+          <w:szCs w:val="26"/>
+          <w:lang w:val="en-US"/>
+        </w:rPr>
+        <w:t>TAARodPad</w:t>
+      </w:r>
+      <w:proofErr w:type="spellEnd"/>
+      <w:r>
+        <w:rPr>
+          <w:szCs w:val="26"/>
+          <w:lang w:val="en-US"/>
+        </w:rPr>
+        <w:t xml:space="preserve"> </w:t>
+      </w:r>
+      <w:proofErr w:type="spellStart"/>
+      <w:r>
+        <w:rPr>
+          <w:color w:val="000000"/>
+          <w:szCs w:val="26"/>
+          <w:lang w:val="en-US"/>
+        </w:rPr>
+        <w:t>TransferAgencyName</w:t>
+      </w:r>
+      <w:proofErr w:type="spellEnd"/>
+      <w:r>
+        <w:rPr>
+          <w:color w:val="000000"/>
+          <w:szCs w:val="26"/>
+          <w:lang w:val="en-US"/>
+        </w:rPr>
+        <w:t xml:space="preserve"> </w:t>
+      </w:r>
+      <w:proofErr w:type="spellStart"/>
+      <w:r>
+        <w:rPr>
+          <w:color w:val="000000"/>
+          <w:szCs w:val="26"/>
+          <w:lang w:val="en-US"/>
+        </w:rPr>
+        <w:t>TransferAgencyRodPad</w:t>
+      </w:r>
+      <w:proofErr w:type="spellEnd"/>
+      <w:r>
+        <w:rPr>
+          <w:color w:val="000000"/>
+          <w:szCs w:val="26"/>
+          <w:lang w:val="en-US"/>
+        </w:rPr>
+        <w:t xml:space="preserve"> </w:t>
+      </w:r>
+      <w:proofErr w:type="spellStart"/>
+      <w:r>
+        <w:rPr>
+          <w:color w:val="000000"/>
+          <w:szCs w:val="26"/>
+          <w:lang w:val="en-US"/>
+        </w:rPr>
+        <w:t>TransferAgencyAddInfo</w:t>
+      </w:r>
+      <w:proofErr w:type="spellEnd"/>
+      <w:r>
+        <w:rPr>
+          <w:color w:val="000000"/>
+          <w:szCs w:val="26"/>
+          <w:lang w:val="en-US"/>
+        </w:rPr>
+        <w:t xml:space="preserve"> (</w:t>
+      </w:r>
+      <w:r>
+        <w:rPr>
+          <w:szCs w:val="26"/>
+        </w:rPr>
+        <w:t>ИНН</w:t>
+      </w:r>
+      <w:r>
+        <w:rPr>
+          <w:szCs w:val="26"/>
+          <w:lang w:val="en-US"/>
+        </w:rPr>
+        <w:t xml:space="preserve"> </w:t>
+      </w:r>
+      <w:proofErr w:type="spellStart"/>
+      <w:r>
+        <w:rPr>
+          <w:color w:val="000000"/>
+          <w:szCs w:val="26"/>
+          <w:lang w:val="en-US"/>
+        </w:rPr>
+        <w:t>TransferAgencyINN</w:t>
+      </w:r>
+      <w:proofErr w:type="spellEnd"/>
+      <w:r>
+        <w:rPr>
+          <w:szCs w:val="26"/>
+          <w:lang w:val="en-US"/>
+        </w:rPr>
+        <w:t xml:space="preserve">) </w:t>
+      </w:r>
+      <w:r>
+        <w:rPr>
+          <w:szCs w:val="26"/>
+        </w:rPr>
+        <w:t>и</w:t>
+      </w:r>
+      <w:r>
+        <w:rPr>
+          <w:szCs w:val="26"/>
+          <w:lang w:val="en-US"/>
+        </w:rPr>
+        <w:t xml:space="preserve"> </w:t>
+      </w:r>
+      <w:r>
+        <w:rPr>
+          <w:szCs w:val="26"/>
+        </w:rPr>
+        <w:t>закрепить</w:t>
+      </w:r>
+      <w:r>
+        <w:rPr>
+          <w:szCs w:val="26"/>
+          <w:lang w:val="en-US"/>
+        </w:rPr>
+        <w:t xml:space="preserve"> </w:t>
+      </w:r>
+      <w:r>
+        <w:rPr>
+          <w:szCs w:val="26"/>
+        </w:rPr>
+        <w:t>на</w:t>
+      </w:r>
+      <w:r>
+        <w:rPr>
+          <w:szCs w:val="26"/>
+          <w:lang w:val="en-US"/>
+        </w:rPr>
+        <w:t xml:space="preserve"> </w:t>
+      </w:r>
+      <w:r>
+        <w:rPr>
+          <w:szCs w:val="26"/>
+        </w:rPr>
+        <w:t>праве</w:t>
+      </w:r>
+      <w:r>
+        <w:rPr>
+          <w:szCs w:val="26"/>
+          <w:lang w:val="en-US"/>
+        </w:rPr>
+        <w:t xml:space="preserve"> </w:t>
+      </w:r>
+      <w:proofErr w:type="spellStart"/>
+      <w:r>
+        <w:rPr>
+          <w:color w:val="000000"/>
+          <w:szCs w:val="26"/>
+          <w:lang w:val="en-US"/>
+        </w:rPr>
+        <w:t>ManageRightsRodPadTo</w:t>
+      </w:r>
+      <w:proofErr w:type="spellEnd"/>
+      <w:r>
+        <w:rPr>
+          <w:szCs w:val="26"/>
+          <w:lang w:val="en-US"/>
+        </w:rPr>
+        <w:t xml:space="preserve"> </w:t>
+      </w:r>
+      <w:r>
+        <w:rPr>
+          <w:szCs w:val="26"/>
+        </w:rPr>
+        <w:t>за</w:t>
+      </w:r>
+      <w:r>
+        <w:rPr>
+          <w:szCs w:val="26"/>
+          <w:lang w:val="en-US"/>
+        </w:rPr>
+        <w:t xml:space="preserve"> </w:t>
+      </w:r>
+      <w:proofErr w:type="spellStart"/>
+      <w:r>
+        <w:rPr>
+          <w:color w:val="000000"/>
+          <w:szCs w:val="26"/>
+          <w:lang w:val="en-US"/>
+        </w:rPr>
+        <w:t>RAATvorPad</w:t>
+      </w:r>
+      <w:proofErr w:type="spellEnd"/>
+      <w:r>
+        <w:rPr>
+          <w:color w:val="000000"/>
+          <w:szCs w:val="26"/>
+          <w:lang w:val="en-US"/>
+        </w:rPr>
+        <w:t xml:space="preserve"> </w:t>
+      </w:r>
+      <w:proofErr w:type="spellStart"/>
+      <w:r>
+        <w:rPr>
+          <w:color w:val="000000"/>
+          <w:szCs w:val="26"/>
           <w:lang w:val="en-US"/>
         </w:rPr>
         <w:lastRenderedPageBreak/>
-        <w:t>- </w:t>
-      </w:r>
-      <w:r>
-        <w:rPr>
-          <w:sz w:val="28"/>
-          <w:szCs w:val="28"/>
-        </w:rPr>
-        <w:t>прекратить</w:t>
-      </w:r>
-      <w:r>
-        <w:rPr>
-          <w:sz w:val="28"/>
-          <w:szCs w:val="28"/>
-          <w:lang w:val="en-US"/>
-        </w:rPr>
-        <w:t xml:space="preserve"> </w:t>
-      </w:r>
-      <w:r>
-        <w:rPr>
-          <w:sz w:val="28"/>
-          <w:szCs w:val="28"/>
-        </w:rPr>
-        <w:t>право</w:t>
-      </w:r>
-      <w:r>
-        <w:rPr>
-          <w:sz w:val="28"/>
-          <w:szCs w:val="28"/>
-          <w:lang w:val="en-US"/>
-        </w:rPr>
-        <w:t xml:space="preserve"> </w:t>
-      </w:r>
-      <w:r>
-        <w:rPr>
-          <w:color w:val="000000"/>
-          <w:sz w:val="28"/>
-          <w:szCs w:val="28"/>
-          <w:lang w:val="en-US"/>
-        </w:rPr>
-        <w:t>ManageRightsRodPadFrom TAARodPad</w:t>
-      </w:r>
-      <w:r>
-        <w:rPr>
-          <w:sz w:val="28"/>
-          <w:szCs w:val="28"/>
-          <w:lang w:val="en-US"/>
-        </w:rPr>
-        <w:t xml:space="preserve"> </w:t>
-      </w:r>
-      <w:r>
-        <w:rPr>
-          <w:color w:val="000000"/>
-          <w:sz w:val="28"/>
-          <w:szCs w:val="28"/>
-          <w:lang w:val="en-US"/>
-        </w:rPr>
-        <w:t>TransferAgencyName TransferAgencyRodPad TransferAgencyAddInfo (</w:t>
-      </w:r>
-      <w:r>
-        <w:rPr>
-          <w:sz w:val="28"/>
-          <w:szCs w:val="28"/>
+        <w:t>RecipientAgencyName</w:t>
+      </w:r>
+      <w:proofErr w:type="spellEnd"/>
+      <w:r>
+        <w:rPr>
+          <w:color w:val="000000"/>
+          <w:szCs w:val="26"/>
+          <w:lang w:val="en-US"/>
+        </w:rPr>
+        <w:t xml:space="preserve"> </w:t>
+      </w:r>
+      <w:proofErr w:type="spellStart"/>
+      <w:r>
+        <w:rPr>
+          <w:color w:val="000000"/>
+          <w:szCs w:val="26"/>
+          <w:lang w:val="en-US"/>
+        </w:rPr>
+        <w:t>RecipientAgencyTvorPad</w:t>
+      </w:r>
+      <w:proofErr w:type="spellEnd"/>
+      <w:r>
+        <w:rPr>
+          <w:color w:val="000000"/>
+          <w:szCs w:val="26"/>
+          <w:lang w:val="en-US"/>
+        </w:rPr>
+        <w:t xml:space="preserve"> </w:t>
+      </w:r>
+      <w:proofErr w:type="spellStart"/>
+      <w:r>
+        <w:rPr>
+          <w:color w:val="000000"/>
+          <w:szCs w:val="26"/>
+          <w:lang w:val="en-US"/>
+        </w:rPr>
+        <w:t>RecipientAgencyAddInfo</w:t>
+      </w:r>
+      <w:proofErr w:type="spellEnd"/>
+      <w:r>
+        <w:rPr>
+          <w:szCs w:val="26"/>
+          <w:lang w:val="en-US"/>
+        </w:rPr>
+        <w:t xml:space="preserve"> (</w:t>
+      </w:r>
+      <w:r>
+        <w:rPr>
+          <w:szCs w:val="26"/>
         </w:rPr>
         <w:t>ИНН</w:t>
       </w:r>
       <w:r>
         <w:rPr>
-          <w:sz w:val="28"/>
-          <w:szCs w:val="28"/>
-          <w:lang w:val="en-US"/>
-        </w:rPr>
-        <w:t xml:space="preserve"> </w:t>
-      </w:r>
-      <w:r>
-        <w:rPr>
-          <w:color w:val="000000"/>
-          <w:sz w:val="28"/>
-          <w:szCs w:val="28"/>
-          <w:lang w:val="en-US"/>
-        </w:rPr>
-        <w:t>TransferAgencyINN</w:t>
-      </w:r>
-      <w:r>
-        <w:rPr>
-          <w:sz w:val="28"/>
-          <w:szCs w:val="28"/>
+          <w:szCs w:val="26"/>
+          <w:lang w:val="en-US"/>
+        </w:rPr>
+        <w:t xml:space="preserve"> </w:t>
+      </w:r>
+      <w:proofErr w:type="spellStart"/>
+      <w:r>
+        <w:rPr>
+          <w:color w:val="000000"/>
+          <w:szCs w:val="26"/>
+          <w:lang w:val="en-US"/>
+        </w:rPr>
+        <w:t>RecipientAgencyINN</w:t>
+      </w:r>
+      <w:proofErr w:type="spellEnd"/>
+      <w:r>
+        <w:rPr>
+          <w:szCs w:val="26"/>
           <w:lang w:val="en-US"/>
         </w:rPr>
         <w:t xml:space="preserve">) </w:t>
       </w:r>
       <w:r>
         <w:rPr>
-          <w:sz w:val="28"/>
-          <w:szCs w:val="28"/>
-        </w:rPr>
-        <w:t>и</w:t>
-      </w:r>
-      <w:r>
-        <w:rPr>
-          <w:sz w:val="28"/>
-          <w:szCs w:val="28"/>
-          <w:lang w:val="en-US"/>
-        </w:rPr>
-        <w:t xml:space="preserve"> </w:t>
-      </w:r>
-      <w:r>
-        <w:rPr>
-          <w:sz w:val="28"/>
-          <w:szCs w:val="28"/>
-        </w:rPr>
-        <w:t>закрепить</w:t>
-      </w:r>
-      <w:r>
-        <w:rPr>
-          <w:sz w:val="28"/>
-          <w:szCs w:val="28"/>
-          <w:lang w:val="en-US"/>
-        </w:rPr>
-        <w:t xml:space="preserve"> </w:t>
-      </w:r>
-      <w:r>
-        <w:rPr>
-          <w:sz w:val="28"/>
-          <w:szCs w:val="28"/>
-        </w:rPr>
-        <w:t>на</w:t>
-      </w:r>
-      <w:r>
-        <w:rPr>
-          <w:sz w:val="28"/>
-          <w:szCs w:val="28"/>
-          <w:lang w:val="en-US"/>
-        </w:rPr>
-        <w:t xml:space="preserve"> </w:t>
-      </w:r>
-      <w:r>
-        <w:rPr>
-          <w:sz w:val="28"/>
-          <w:szCs w:val="28"/>
-        </w:rPr>
-        <w:t>праве</w:t>
-      </w:r>
-      <w:r>
-        <w:rPr>
-          <w:sz w:val="28"/>
-          <w:szCs w:val="28"/>
-          <w:lang w:val="en-US"/>
-        </w:rPr>
-        <w:t xml:space="preserve"> </w:t>
-      </w:r>
-      <w:r>
-        <w:rPr>
-          <w:color w:val="000000"/>
-          <w:sz w:val="28"/>
-          <w:szCs w:val="28"/>
-          <w:lang w:val="en-US"/>
-        </w:rPr>
-        <w:t>ManageRightsRodPadTo</w:t>
-      </w:r>
-      <w:r>
-        <w:rPr>
-          <w:sz w:val="28"/>
-          <w:szCs w:val="28"/>
-          <w:lang w:val="en-US"/>
-        </w:rPr>
-        <w:t xml:space="preserve"> </w:t>
-      </w:r>
-      <w:r>
-        <w:rPr>
-          <w:sz w:val="28"/>
-          <w:szCs w:val="28"/>
-        </w:rPr>
-        <w:t>за</w:t>
-      </w:r>
-      <w:r>
-        <w:rPr>
-          <w:sz w:val="28"/>
-          <w:szCs w:val="28"/>
-          <w:lang w:val="en-US"/>
-        </w:rPr>
-        <w:t xml:space="preserve"> </w:t>
-      </w:r>
-      <w:r>
-        <w:rPr>
-          <w:color w:val="000000"/>
-          <w:sz w:val="28"/>
-          <w:szCs w:val="28"/>
-          <w:lang w:val="en-US"/>
-        </w:rPr>
-        <w:t>RAATvorPad RecipientAgencyName</w:t>
-      </w:r>
-      <w:r>
-        <w:rPr>
-          <w:color w:val="000000"/>
-          <w:sz w:val="28"/>
-          <w:szCs w:val="28"/>
-          <w:lang w:val="en-US"/>
-        </w:rPr>
-        <w:t xml:space="preserve"> </w:t>
-      </w:r>
-      <w:r>
-        <w:rPr>
-          <w:color w:val="000000"/>
-          <w:sz w:val="28"/>
-          <w:szCs w:val="28"/>
-          <w:lang w:val="en-US"/>
-        </w:rPr>
-        <w:t>RecipientAgencyTvorPad RecipientAgencyAddInfo</w:t>
-      </w:r>
-      <w:r>
-        <w:rPr>
-          <w:sz w:val="28"/>
-          <w:szCs w:val="28"/>
-          <w:lang w:val="en-US"/>
-        </w:rPr>
-        <w:t xml:space="preserve"> (</w:t>
-      </w:r>
-      <w:r>
-        <w:rPr>
-          <w:sz w:val="28"/>
-          <w:szCs w:val="28"/>
-        </w:rPr>
-        <w:t>ИНН</w:t>
-      </w:r>
-      <w:r>
-        <w:rPr>
-          <w:sz w:val="28"/>
-          <w:szCs w:val="28"/>
-          <w:lang w:val="en-US"/>
-        </w:rPr>
-        <w:t xml:space="preserve"> </w:t>
-      </w:r>
-      <w:r>
-        <w:rPr>
-          <w:color w:val="000000"/>
-          <w:sz w:val="28"/>
-          <w:szCs w:val="28"/>
-          <w:lang w:val="en-US"/>
-        </w:rPr>
-        <w:t>RecipientAgencyINN</w:t>
-      </w:r>
-      <w:r>
-        <w:rPr>
-          <w:sz w:val="28"/>
-          <w:szCs w:val="28"/>
-          <w:lang w:val="en-US"/>
-        </w:rPr>
-        <w:t xml:space="preserve">) </w:t>
-      </w:r>
-      <w:r>
-        <w:rPr>
-          <w:sz w:val="28"/>
-          <w:szCs w:val="28"/>
+          <w:szCs w:val="26"/>
         </w:rPr>
         <w:t>федеральное</w:t>
       </w:r>
       <w:r>
         <w:rPr>
-          <w:sz w:val="28"/>
-          <w:szCs w:val="28"/>
-          <w:lang w:val="en-US"/>
-        </w:rPr>
-        <w:t xml:space="preserve"> </w:t>
-      </w:r>
-      <w:r>
-        <w:rPr>
-          <w:color w:val="000000"/>
-          <w:sz w:val="28"/>
-          <w:szCs w:val="28"/>
+          <w:szCs w:val="26"/>
+          <w:lang w:val="en-US"/>
+        </w:rPr>
+        <w:t xml:space="preserve"> </w:t>
+      </w:r>
+      <w:proofErr w:type="spellStart"/>
+      <w:r>
+        <w:rPr>
+          <w:color w:val="000000"/>
+          <w:szCs w:val="26"/>
           <w:lang w:val="en-US"/>
         </w:rPr>
         <w:t>TypeOfPropertyImPad</w:t>
       </w:r>
-      <w:r>
-        <w:rPr>
-          <w:sz w:val="28"/>
-          <w:szCs w:val="28"/>
-          <w:lang w:val="en-US"/>
-        </w:rPr>
-        <w:t xml:space="preserve"> </w:t>
-      </w:r>
-      <w:r>
-        <w:rPr>
-          <w:sz w:val="28"/>
-          <w:szCs w:val="28"/>
+      <w:proofErr w:type="spellEnd"/>
+      <w:r>
+        <w:rPr>
+          <w:szCs w:val="26"/>
+          <w:lang w:val="en-US"/>
+        </w:rPr>
+        <w:t xml:space="preserve"> </w:t>
+      </w:r>
+      <w:r>
+        <w:rPr>
+          <w:szCs w:val="26"/>
         </w:rPr>
         <w:t>согласно</w:t>
       </w:r>
       <w:r>
         <w:rPr>
-          <w:sz w:val="28"/>
-          <w:szCs w:val="28"/>
-          <w:lang w:val="en-US"/>
-        </w:rPr>
-        <w:t xml:space="preserve"> </w:t>
-      </w:r>
-      <w:r>
-        <w:rPr>
-          <w:sz w:val="28"/>
-          <w:szCs w:val="28"/>
+          <w:szCs w:val="26"/>
+          <w:lang w:val="en-US"/>
+        </w:rPr>
+        <w:t xml:space="preserve"> </w:t>
+      </w:r>
+      <w:r>
+        <w:rPr>
+          <w:szCs w:val="26"/>
         </w:rPr>
         <w:t>приложению</w:t>
       </w:r>
       <w:r>
         <w:rPr>
-          <w:sz w:val="28"/>
-          <w:szCs w:val="28"/>
-          <w:lang w:val="en-US"/>
-        </w:rPr>
-        <w:t xml:space="preserve"> </w:t>
-      </w:r>
-      <w:r>
-        <w:rPr>
-          <w:sz w:val="28"/>
-          <w:szCs w:val="28"/>
+          <w:szCs w:val="26"/>
+          <w:lang w:val="en-US"/>
+        </w:rPr>
+        <w:t xml:space="preserve"> </w:t>
+      </w:r>
+      <w:r>
+        <w:rPr>
+          <w:szCs w:val="26"/>
         </w:rPr>
         <w:t>к</w:t>
       </w:r>
       <w:r>
         <w:rPr>
-          <w:sz w:val="28"/>
-          <w:szCs w:val="28"/>
-          <w:lang w:val="en-US"/>
-        </w:rPr>
-        <w:t xml:space="preserve"> </w:t>
-      </w:r>
-      <w:r>
-        <w:rPr>
-          <w:sz w:val="28"/>
-          <w:szCs w:val="28"/>
+          <w:szCs w:val="26"/>
+          <w:lang w:val="en-US"/>
+        </w:rPr>
+        <w:t xml:space="preserve"> </w:t>
+      </w:r>
+      <w:r>
+        <w:rPr>
+          <w:szCs w:val="26"/>
         </w:rPr>
         <w:t>настоящему</w:t>
       </w:r>
       <w:r>
         <w:rPr>
-          <w:sz w:val="28"/>
-          <w:szCs w:val="28"/>
-          <w:lang w:val="en-US"/>
-        </w:rPr>
-        <w:t xml:space="preserve"> </w:t>
-      </w:r>
-      <w:r>
-        <w:rPr>
-          <w:sz w:val="28"/>
-          <w:szCs w:val="28"/>
+          <w:szCs w:val="26"/>
+          <w:lang w:val="en-US"/>
+        </w:rPr>
+        <w:t xml:space="preserve"> </w:t>
+      </w:r>
+      <w:r>
+        <w:rPr>
+          <w:szCs w:val="26"/>
         </w:rPr>
         <w:t>распоряжению</w:t>
       </w:r>
       <w:r>
         <w:rPr>
-          <w:sz w:val="28"/>
-          <w:szCs w:val="28"/>
+          <w:szCs w:val="26"/>
           <w:lang w:val="en-US"/>
         </w:rPr>
         <w:t xml:space="preserve">. </w:t>
@@ -1668,340 +1811,390 @@
         </w:tabs>
         <w:ind w:firstLine="720"/>
         <w:rPr>
-          <w:sz w:val="28"/>
-          <w:szCs w:val="28"/>
+          <w:szCs w:val="26"/>
           <w:lang w:val="en-US"/>
         </w:rPr>
       </w:pPr>
       <w:r>
         <w:rPr>
-          <w:sz w:val="28"/>
-          <w:szCs w:val="28"/>
-          <w:lang w:val="en-US"/>
-        </w:rPr>
-        <w:t xml:space="preserve">2. BLtranagacDatPad </w:t>
-      </w:r>
-      <w:r>
-        <w:rPr>
-          <w:color w:val="000000"/>
-          <w:sz w:val="28"/>
-          <w:szCs w:val="28"/>
-          <w:lang w:val="en-US"/>
-        </w:rPr>
-        <w:t>TransferAgencyName TransferAgencyDatPad</w:t>
-      </w:r>
-      <w:r>
-        <w:rPr>
-          <w:sz w:val="28"/>
-          <w:szCs w:val="28"/>
-          <w:lang w:val="en-US"/>
-        </w:rPr>
-        <w:t xml:space="preserve"> </w:t>
-      </w:r>
-      <w:r>
-        <w:rPr>
-          <w:color w:val="000000"/>
-          <w:sz w:val="28"/>
-          <w:szCs w:val="28"/>
+          <w:szCs w:val="26"/>
+          <w:lang w:val="en-US"/>
+        </w:rPr>
+        <w:t>2.</w:t>
+      </w:r>
+      <w:r>
+        <w:rPr>
+          <w:szCs w:val="26"/>
+          <w:lang w:val="en-US"/>
+        </w:rPr>
+        <w:tab/>
+      </w:r>
+      <w:r>
+        <w:rPr>
+          <w:szCs w:val="26"/>
+          <w:lang w:val="en-US"/>
+        </w:rPr>
+        <w:tab/>
+      </w:r>
+      <w:proofErr w:type="spellStart"/>
+      <w:r>
+        <w:rPr>
+          <w:szCs w:val="26"/>
+          <w:lang w:val="en-US"/>
+        </w:rPr>
+        <w:t>BLtranagacDatPad</w:t>
+      </w:r>
+      <w:proofErr w:type="spellEnd"/>
+      <w:r>
+        <w:rPr>
+          <w:szCs w:val="26"/>
+          <w:lang w:val="en-US"/>
+        </w:rPr>
+        <w:t xml:space="preserve"> </w:t>
+      </w:r>
+      <w:proofErr w:type="spellStart"/>
+      <w:r>
+        <w:rPr>
+          <w:color w:val="000000"/>
+          <w:szCs w:val="26"/>
+          <w:lang w:val="en-US"/>
+        </w:rPr>
+        <w:t>TransferAgencyName</w:t>
+      </w:r>
+      <w:proofErr w:type="spellEnd"/>
+      <w:r>
+        <w:rPr>
+          <w:color w:val="000000"/>
+          <w:szCs w:val="26"/>
+          <w:lang w:val="en-US"/>
+        </w:rPr>
+        <w:t xml:space="preserve"> </w:t>
+      </w:r>
+      <w:proofErr w:type="spellStart"/>
+      <w:r>
+        <w:rPr>
+          <w:color w:val="000000"/>
+          <w:szCs w:val="26"/>
+          <w:lang w:val="en-US"/>
+        </w:rPr>
+        <w:t>TransferAgencyDatPad</w:t>
+      </w:r>
+      <w:proofErr w:type="spellEnd"/>
+      <w:r>
+        <w:rPr>
+          <w:szCs w:val="26"/>
+          <w:lang w:val="en-US"/>
+        </w:rPr>
+        <w:t xml:space="preserve"> </w:t>
+      </w:r>
+      <w:proofErr w:type="spellStart"/>
+      <w:r>
+        <w:rPr>
+          <w:color w:val="000000"/>
+          <w:szCs w:val="26"/>
           <w:lang w:val="en-US"/>
         </w:rPr>
         <w:t>TransferAgencyAddInfo</w:t>
       </w:r>
-      <w:r>
-        <w:rPr>
-          <w:sz w:val="28"/>
-          <w:szCs w:val="28"/>
-          <w:lang w:val="en-US"/>
-        </w:rPr>
-        <w:t xml:space="preserve"> </w:t>
-      </w:r>
-      <w:r>
-        <w:rPr>
-          <w:sz w:val="28"/>
-          <w:szCs w:val="28"/>
+      <w:proofErr w:type="spellEnd"/>
+      <w:r>
+        <w:rPr>
+          <w:szCs w:val="26"/>
+          <w:lang w:val="en-US"/>
+        </w:rPr>
+        <w:t xml:space="preserve"> </w:t>
+      </w:r>
+      <w:r>
+        <w:rPr>
+          <w:szCs w:val="26"/>
         </w:rPr>
         <w:t>в</w:t>
       </w:r>
       <w:r>
         <w:rPr>
-          <w:sz w:val="28"/>
-          <w:szCs w:val="28"/>
-          <w:lang w:val="en-US"/>
-        </w:rPr>
-        <w:t xml:space="preserve"> </w:t>
-      </w:r>
-      <w:r>
-        <w:rPr>
-          <w:sz w:val="28"/>
-          <w:szCs w:val="28"/>
+          <w:szCs w:val="26"/>
+          <w:lang w:val="en-US"/>
+        </w:rPr>
+        <w:t xml:space="preserve"> </w:t>
+      </w:r>
+      <w:r>
+        <w:rPr>
+          <w:szCs w:val="26"/>
         </w:rPr>
         <w:t>установленном</w:t>
       </w:r>
       <w:r>
         <w:rPr>
-          <w:sz w:val="28"/>
-          <w:szCs w:val="28"/>
-          <w:lang w:val="en-US"/>
-        </w:rPr>
-        <w:t xml:space="preserve"> </w:t>
-      </w:r>
-      <w:r>
-        <w:rPr>
-          <w:sz w:val="28"/>
-          <w:szCs w:val="28"/>
+          <w:szCs w:val="26"/>
+          <w:lang w:val="en-US"/>
+        </w:rPr>
+        <w:t xml:space="preserve"> </w:t>
+      </w:r>
+      <w:r>
+        <w:rPr>
+          <w:szCs w:val="26"/>
         </w:rPr>
         <w:t>порядке</w:t>
       </w:r>
       <w:r>
         <w:rPr>
-          <w:sz w:val="28"/>
-          <w:szCs w:val="28"/>
-          <w:lang w:val="en-US"/>
-        </w:rPr>
-        <w:t xml:space="preserve"> </w:t>
-      </w:r>
-      <w:r>
-        <w:rPr>
-          <w:sz w:val="28"/>
-          <w:szCs w:val="28"/>
+          <w:szCs w:val="26"/>
+          <w:lang w:val="en-US"/>
+        </w:rPr>
+        <w:t xml:space="preserve"> </w:t>
+      </w:r>
+      <w:r>
+        <w:rPr>
+          <w:szCs w:val="26"/>
         </w:rPr>
         <w:t>передать</w:t>
       </w:r>
       <w:r>
         <w:rPr>
-          <w:sz w:val="28"/>
-          <w:szCs w:val="28"/>
+          <w:szCs w:val="26"/>
           <w:lang w:val="en-US"/>
         </w:rPr>
         <w:t xml:space="preserve">, </w:t>
       </w:r>
       <w:r>
         <w:rPr>
-          <w:sz w:val="28"/>
-          <w:szCs w:val="28"/>
+          <w:szCs w:val="26"/>
         </w:rPr>
         <w:t>а</w:t>
       </w:r>
       <w:r>
         <w:rPr>
-          <w:sz w:val="28"/>
-          <w:szCs w:val="28"/>
-          <w:lang w:val="en-US"/>
-        </w:rPr>
-        <w:t xml:space="preserve"> </w:t>
-      </w:r>
-      <w:r>
-        <w:rPr>
-          <w:color w:val="000000"/>
-          <w:sz w:val="28"/>
-          <w:szCs w:val="28"/>
+          <w:szCs w:val="26"/>
+          <w:lang w:val="en-US"/>
+        </w:rPr>
+        <w:t xml:space="preserve"> </w:t>
+      </w:r>
+      <w:proofErr w:type="spellStart"/>
+      <w:r>
+        <w:rPr>
+          <w:color w:val="000000"/>
+          <w:szCs w:val="26"/>
           <w:lang w:val="en-US"/>
         </w:rPr>
         <w:t>RAADatPad</w:t>
       </w:r>
-      <w:r>
-        <w:rPr>
-          <w:sz w:val="28"/>
-          <w:szCs w:val="28"/>
-          <w:lang w:val="en-US"/>
-        </w:rPr>
-        <w:t xml:space="preserve"> </w:t>
-      </w:r>
-      <w:r>
-        <w:rPr>
-          <w:color w:val="000000"/>
-          <w:sz w:val="28"/>
-          <w:szCs w:val="28"/>
-          <w:lang w:val="en-US"/>
-        </w:rPr>
-        <w:t>RecipientAgencyName RecipientAgencyDatPad RecipientAgencyAddInfo</w:t>
-      </w:r>
-      <w:r>
-        <w:rPr>
-          <w:sz w:val="28"/>
-          <w:szCs w:val="28"/>
-          <w:lang w:val="en-US"/>
-        </w:rPr>
-        <w:t xml:space="preserve"> </w:t>
-      </w:r>
-      <w:r>
-        <w:rPr>
-          <w:sz w:val="28"/>
-          <w:szCs w:val="28"/>
+      <w:proofErr w:type="spellEnd"/>
+      <w:r>
+        <w:rPr>
+          <w:szCs w:val="26"/>
+          <w:lang w:val="en-US"/>
+        </w:rPr>
+        <w:t xml:space="preserve"> </w:t>
+      </w:r>
+      <w:proofErr w:type="spellStart"/>
+      <w:r>
+        <w:rPr>
+          <w:color w:val="000000"/>
+          <w:szCs w:val="26"/>
+          <w:lang w:val="en-US"/>
+        </w:rPr>
+        <w:t>RecipientAgencyName</w:t>
+      </w:r>
+      <w:proofErr w:type="spellEnd"/>
+      <w:r>
+        <w:rPr>
+          <w:color w:val="000000"/>
+          <w:szCs w:val="26"/>
+          <w:lang w:val="en-US"/>
+        </w:rPr>
+        <w:t xml:space="preserve"> </w:t>
+      </w:r>
+      <w:proofErr w:type="spellStart"/>
+      <w:r>
+        <w:rPr>
+          <w:color w:val="000000"/>
+          <w:szCs w:val="26"/>
+          <w:lang w:val="en-US"/>
+        </w:rPr>
+        <w:t>RecipientAgencyDatPad</w:t>
+      </w:r>
+      <w:proofErr w:type="spellEnd"/>
+      <w:r>
+        <w:rPr>
+          <w:color w:val="000000"/>
+          <w:szCs w:val="26"/>
+          <w:lang w:val="en-US"/>
+        </w:rPr>
+        <w:t xml:space="preserve"> </w:t>
+      </w:r>
+      <w:proofErr w:type="spellStart"/>
+      <w:r>
+        <w:rPr>
+          <w:color w:val="000000"/>
+          <w:szCs w:val="26"/>
+          <w:lang w:val="en-US"/>
+        </w:rPr>
+        <w:t>RecipientAgencyAddInfo</w:t>
+      </w:r>
+      <w:proofErr w:type="spellEnd"/>
+      <w:r>
+        <w:rPr>
+          <w:szCs w:val="26"/>
+          <w:lang w:val="en-US"/>
+        </w:rPr>
+        <w:t xml:space="preserve"> </w:t>
+      </w:r>
+      <w:r>
+        <w:rPr>
+          <w:szCs w:val="26"/>
         </w:rPr>
         <w:t>принять</w:t>
       </w:r>
       <w:r>
         <w:rPr>
-          <w:sz w:val="28"/>
-          <w:szCs w:val="28"/>
-          <w:lang w:val="en-US"/>
-        </w:rPr>
-        <w:t xml:space="preserve"> </w:t>
-      </w:r>
-      <w:r>
-        <w:rPr>
-          <w:sz w:val="28"/>
-          <w:szCs w:val="28"/>
+          <w:szCs w:val="26"/>
+          <w:lang w:val="en-US"/>
+        </w:rPr>
+        <w:t xml:space="preserve"> </w:t>
+      </w:r>
+      <w:r>
+        <w:rPr>
+          <w:szCs w:val="26"/>
         </w:rPr>
         <w:t>по</w:t>
       </w:r>
       <w:r>
         <w:rPr>
-          <w:sz w:val="28"/>
-          <w:szCs w:val="28"/>
-          <w:lang w:val="en-US"/>
-        </w:rPr>
-        <w:t xml:space="preserve"> </w:t>
-      </w:r>
-      <w:r>
-        <w:rPr>
-          <w:sz w:val="28"/>
-          <w:szCs w:val="28"/>
+          <w:szCs w:val="26"/>
+          <w:lang w:val="en-US"/>
+        </w:rPr>
+        <w:t xml:space="preserve"> </w:t>
+      </w:r>
+      <w:r>
+        <w:rPr>
+          <w:szCs w:val="26"/>
         </w:rPr>
         <w:t>акту</w:t>
       </w:r>
       <w:r>
         <w:rPr>
-          <w:sz w:val="28"/>
-          <w:szCs w:val="28"/>
-          <w:lang w:val="en-US"/>
-        </w:rPr>
-        <w:t xml:space="preserve"> </w:t>
-      </w:r>
-      <w:r>
-        <w:rPr>
-          <w:sz w:val="28"/>
-          <w:szCs w:val="28"/>
+          <w:szCs w:val="26"/>
+          <w:lang w:val="en-US"/>
+        </w:rPr>
+        <w:t xml:space="preserve"> </w:t>
+      </w:r>
+      <w:r>
+        <w:rPr>
+          <w:szCs w:val="26"/>
         </w:rPr>
         <w:t>приема</w:t>
       </w:r>
       <w:r>
         <w:rPr>
-          <w:sz w:val="28"/>
-          <w:szCs w:val="28"/>
+          <w:szCs w:val="26"/>
           <w:lang w:val="en-US"/>
         </w:rPr>
         <w:t>-</w:t>
       </w:r>
       <w:r>
         <w:rPr>
-          <w:sz w:val="28"/>
-          <w:szCs w:val="28"/>
+          <w:szCs w:val="26"/>
         </w:rPr>
         <w:t>передачи</w:t>
       </w:r>
       <w:r>
         <w:rPr>
-          <w:sz w:val="28"/>
-          <w:szCs w:val="28"/>
-          <w:lang w:val="en-US"/>
-        </w:rPr>
-        <w:t xml:space="preserve"> </w:t>
-      </w:r>
-      <w:r>
-        <w:rPr>
-          <w:sz w:val="28"/>
-          <w:szCs w:val="28"/>
+          <w:szCs w:val="26"/>
+          <w:lang w:val="en-US"/>
+        </w:rPr>
+        <w:t xml:space="preserve"> </w:t>
+      </w:r>
+      <w:r>
+        <w:rPr>
+          <w:szCs w:val="26"/>
         </w:rPr>
         <w:t>федеральное</w:t>
       </w:r>
       <w:r>
         <w:rPr>
-          <w:sz w:val="28"/>
-          <w:szCs w:val="28"/>
-          <w:lang w:val="en-US"/>
-        </w:rPr>
-        <w:t xml:space="preserve"> </w:t>
-      </w:r>
-      <w:r>
-        <w:rPr>
-          <w:color w:val="000000"/>
-          <w:sz w:val="28"/>
-          <w:szCs w:val="28"/>
+          <w:szCs w:val="26"/>
+          <w:lang w:val="en-US"/>
+        </w:rPr>
+        <w:t xml:space="preserve"> </w:t>
+      </w:r>
+      <w:proofErr w:type="spellStart"/>
+      <w:r>
+        <w:rPr>
+          <w:color w:val="000000"/>
+          <w:szCs w:val="26"/>
           <w:lang w:val="en-US"/>
         </w:rPr>
         <w:t>TypeOfPropertyImPad</w:t>
       </w:r>
-      <w:r>
-        <w:rPr>
-          <w:sz w:val="28"/>
-          <w:szCs w:val="28"/>
+      <w:proofErr w:type="spellEnd"/>
+      <w:r>
+        <w:rPr>
+          <w:szCs w:val="26"/>
           <w:lang w:val="en-US"/>
         </w:rPr>
         <w:t xml:space="preserve">, </w:t>
       </w:r>
       <w:r>
         <w:rPr>
-          <w:sz w:val="28"/>
-          <w:szCs w:val="28"/>
+          <w:szCs w:val="26"/>
         </w:rPr>
         <w:t>указанное</w:t>
       </w:r>
       <w:r>
         <w:rPr>
-          <w:sz w:val="28"/>
-          <w:szCs w:val="28"/>
-          <w:lang w:val="en-US"/>
-        </w:rPr>
-        <w:t xml:space="preserve"> </w:t>
-      </w:r>
-      <w:r>
-        <w:rPr>
-          <w:sz w:val="28"/>
-          <w:szCs w:val="28"/>
+          <w:szCs w:val="26"/>
+          <w:lang w:val="en-US"/>
+        </w:rPr>
+        <w:t xml:space="preserve"> </w:t>
+      </w:r>
+      <w:r>
+        <w:rPr>
+          <w:szCs w:val="26"/>
         </w:rPr>
         <w:t>в</w:t>
       </w:r>
       <w:r>
         <w:rPr>
-          <w:sz w:val="28"/>
-          <w:szCs w:val="28"/>
-          <w:lang w:val="en-US"/>
-        </w:rPr>
-        <w:t xml:space="preserve"> </w:t>
-      </w:r>
-      <w:r>
-        <w:rPr>
-          <w:sz w:val="28"/>
-          <w:szCs w:val="28"/>
+          <w:szCs w:val="26"/>
+          <w:lang w:val="en-US"/>
+        </w:rPr>
+        <w:t xml:space="preserve"> </w:t>
+      </w:r>
+      <w:r>
+        <w:rPr>
+          <w:szCs w:val="26"/>
         </w:rPr>
         <w:t>пункте</w:t>
       </w:r>
       <w:r>
         <w:rPr>
-          <w:sz w:val="28"/>
-          <w:szCs w:val="28"/>
+          <w:szCs w:val="26"/>
           <w:lang w:val="en-US"/>
         </w:rPr>
         <w:t xml:space="preserve"> 1 </w:t>
       </w:r>
       <w:r>
         <w:rPr>
-          <w:sz w:val="28"/>
-          <w:szCs w:val="28"/>
+          <w:szCs w:val="26"/>
         </w:rPr>
         <w:t>настоящего</w:t>
       </w:r>
       <w:r>
         <w:rPr>
-          <w:sz w:val="28"/>
-          <w:szCs w:val="28"/>
-          <w:lang w:val="en-US"/>
-        </w:rPr>
-        <w:t xml:space="preserve"> </w:t>
-      </w:r>
-      <w:r>
-        <w:rPr>
-          <w:sz w:val="28"/>
-          <w:szCs w:val="28"/>
+          <w:szCs w:val="26"/>
+          <w:lang w:val="en-US"/>
+        </w:rPr>
+        <w:t xml:space="preserve"> </w:t>
+      </w:r>
+      <w:r>
+        <w:rPr>
+          <w:szCs w:val="26"/>
         </w:rPr>
         <w:t>распоряжения</w:t>
       </w:r>
       <w:r>
         <w:rPr>
-          <w:sz w:val="28"/>
-          <w:szCs w:val="28"/>
+          <w:szCs w:val="26"/>
           <w:lang w:val="en-US"/>
         </w:rPr>
         <w:t xml:space="preserve">. </w:t>
@@ -2015,104 +2208,113 @@
         </w:tabs>
         <w:ind w:firstLine="720"/>
         <w:rPr>
-          <w:sz w:val="28"/>
-          <w:szCs w:val="28"/>
+          <w:szCs w:val="26"/>
         </w:rPr>
       </w:pPr>
       <w:r>
         <w:rPr>
-          <w:sz w:val="28"/>
-          <w:szCs w:val="28"/>
-        </w:rPr>
-        <w:t xml:space="preserve">3. </w:t>
-      </w:r>
-      <w:bookmarkStart w:id="2" w:name="_Hlk84963339"/>
-      <w:r>
-        <w:rPr>
-          <w:sz w:val="28"/>
-          <w:szCs w:val="28"/>
+          <w:szCs w:val="26"/>
+        </w:rPr>
+        <w:t>3.</w:t>
+      </w:r>
+      <w:bookmarkStart w:id="1" w:name="_Hlk84963339"/>
+      <w:r>
+        <w:rPr>
+          <w:szCs w:val="26"/>
+        </w:rPr>
+        <w:tab/>
+      </w:r>
+      <w:r>
+        <w:rPr>
+          <w:szCs w:val="26"/>
+        </w:rPr>
+        <w:tab/>
+      </w:r>
+      <w:proofErr w:type="spellStart"/>
+      <w:r>
+        <w:rPr>
+          <w:szCs w:val="26"/>
           <w:lang w:val="en-US"/>
         </w:rPr>
         <w:t>BLrecagacDatPad</w:t>
       </w:r>
-      <w:r>
-        <w:rPr>
-          <w:sz w:val="28"/>
-          <w:szCs w:val="28"/>
-        </w:rPr>
-        <w:t xml:space="preserve"> </w:t>
-      </w:r>
-      <w:r>
-        <w:rPr>
-          <w:color w:val="000000"/>
-          <w:sz w:val="28"/>
-          <w:szCs w:val="28"/>
+      <w:proofErr w:type="spellEnd"/>
+      <w:r>
+        <w:rPr>
+          <w:szCs w:val="26"/>
+        </w:rPr>
+        <w:t xml:space="preserve"> </w:t>
+      </w:r>
+      <w:proofErr w:type="spellStart"/>
+      <w:r>
+        <w:rPr>
+          <w:color w:val="000000"/>
+          <w:szCs w:val="26"/>
           <w:lang w:val="en-US"/>
         </w:rPr>
         <w:t>RecipientAgencyName</w:t>
       </w:r>
-      <w:r>
-        <w:rPr>
-          <w:color w:val="000000"/>
-          <w:sz w:val="28"/>
-          <w:szCs w:val="28"/>
-        </w:rPr>
-        <w:t xml:space="preserve"> </w:t>
-      </w:r>
-      <w:r>
-        <w:rPr>
-          <w:color w:val="000000"/>
-          <w:sz w:val="28"/>
-          <w:szCs w:val="28"/>
+      <w:proofErr w:type="spellEnd"/>
+      <w:r>
+        <w:rPr>
+          <w:color w:val="000000"/>
+          <w:szCs w:val="26"/>
+        </w:rPr>
+        <w:t xml:space="preserve"> </w:t>
+      </w:r>
+      <w:proofErr w:type="spellStart"/>
+      <w:r>
+        <w:rPr>
+          <w:color w:val="000000"/>
+          <w:szCs w:val="26"/>
           <w:lang w:val="en-US"/>
         </w:rPr>
         <w:t>RecipientAgencyDatPad</w:t>
       </w:r>
-      <w:r>
-        <w:rPr>
-          <w:color w:val="000000"/>
-          <w:sz w:val="28"/>
-          <w:szCs w:val="28"/>
-        </w:rPr>
-        <w:t xml:space="preserve"> </w:t>
-      </w:r>
-      <w:r>
-        <w:rPr>
-          <w:color w:val="000000"/>
-          <w:sz w:val="28"/>
-          <w:szCs w:val="28"/>
+      <w:proofErr w:type="spellEnd"/>
+      <w:r>
+        <w:rPr>
+          <w:color w:val="000000"/>
+          <w:szCs w:val="26"/>
+        </w:rPr>
+        <w:t xml:space="preserve"> </w:t>
+      </w:r>
+      <w:proofErr w:type="spellStart"/>
+      <w:r>
+        <w:rPr>
+          <w:color w:val="000000"/>
+          <w:szCs w:val="26"/>
           <w:lang w:val="en-US"/>
         </w:rPr>
         <w:t>RecipientAgencyAddInfo</w:t>
       </w:r>
-      <w:r>
-        <w:rPr>
-          <w:sz w:val="28"/>
-          <w:szCs w:val="28"/>
-        </w:rPr>
-        <w:t xml:space="preserve"> </w:t>
-      </w:r>
-      <w:bookmarkEnd w:id="2"/>
-      <w:r>
-        <w:rPr>
-          <w:sz w:val="28"/>
-          <w:szCs w:val="28"/>
-        </w:rPr>
-        <w:t xml:space="preserve">в установленном порядке представить в Территориальное управление Федерального агентства по управлению государственным имуществом по месту регистрации юридического лица необходимые документы, предусмотренные постановлением Правительства Российской Федерации от 16 июля 2007 г. № 447 «О совершенствовании учета федерального имущества» (в редакции постановления Правительства Российской Федерации от 16 июня 2015 г. № 590), на федеральное </w:t>
-      </w:r>
-      <w:r>
-        <w:rPr>
-          <w:color w:val="000000"/>
-          <w:sz w:val="28"/>
-          <w:szCs w:val="28"/>
+      <w:proofErr w:type="spellEnd"/>
+      <w:r>
+        <w:rPr>
+          <w:szCs w:val="26"/>
+        </w:rPr>
+        <w:t xml:space="preserve"> </w:t>
+      </w:r>
+      <w:bookmarkEnd w:id="1"/>
+      <w:r>
+        <w:rPr>
+          <w:szCs w:val="26"/>
+        </w:rPr>
+        <w:t xml:space="preserve">в установленном порядке представить в Территориальное управление Федерального агентства по управлению государственным имуществом по месту регистрации юридического лица необходимые документы, предусмотренные постановлением Правительства Российской Федерации от 16 июля 2007 г. № 447 «О совершенствовании учета федерального имущества», на федеральное </w:t>
+      </w:r>
+      <w:proofErr w:type="spellStart"/>
+      <w:r>
+        <w:rPr>
+          <w:color w:val="000000"/>
+          <w:szCs w:val="26"/>
           <w:lang w:val="en-US"/>
         </w:rPr>
         <w:t>TypeOfPropertyImPad</w:t>
       </w:r>
-      <w:r>
-        <w:rPr>
-          <w:sz w:val="28"/>
-          <w:szCs w:val="28"/>
+      <w:proofErr w:type="spellEnd"/>
+      <w:r>
+        <w:rPr>
+          <w:szCs w:val="26"/>
         </w:rPr>
         <w:t>, указанное в пункте 1 настоящего распоряжения, для внесения изменений в реестр федерального имущества.</w:t>
       </w:r>
@@ -2125,114 +2327,120 @@
         </w:tabs>
         <w:ind w:firstLine="709"/>
         <w:rPr>
-          <w:sz w:val="28"/>
-          <w:szCs w:val="28"/>
+          <w:szCs w:val="26"/>
         </w:rPr>
       </w:pPr>
       <w:r>
         <w:rPr>
-          <w:sz w:val="28"/>
-          <w:szCs w:val="28"/>
-        </w:rPr>
-        <w:t xml:space="preserve">4. </w:t>
-      </w:r>
-      <w:bookmarkStart w:id="3" w:name="_Hlk84963434"/>
-      <w:r>
-        <w:rPr>
-          <w:sz w:val="28"/>
-          <w:szCs w:val="28"/>
+          <w:szCs w:val="26"/>
+        </w:rPr>
+        <w:t>4.</w:t>
+      </w:r>
+      <w:bookmarkStart w:id="2" w:name="_Hlk84963434"/>
+      <w:r>
+        <w:rPr>
+          <w:szCs w:val="26"/>
+        </w:rPr>
+        <w:tab/>
+      </w:r>
+      <w:r>
+        <w:rPr>
+          <w:szCs w:val="26"/>
+        </w:rPr>
+        <w:tab/>
+      </w:r>
+      <w:proofErr w:type="spellStart"/>
+      <w:r>
+        <w:rPr>
+          <w:szCs w:val="26"/>
           <w:lang w:val="en-US"/>
         </w:rPr>
         <w:t>BLrecagacDatPad</w:t>
       </w:r>
-      <w:r>
-        <w:rPr>
-          <w:sz w:val="28"/>
-          <w:szCs w:val="28"/>
-        </w:rPr>
-        <w:t xml:space="preserve"> </w:t>
-      </w:r>
-      <w:r>
-        <w:rPr>
-          <w:color w:val="000000"/>
-          <w:sz w:val="28"/>
-          <w:szCs w:val="28"/>
+      <w:proofErr w:type="spellEnd"/>
+      <w:r>
+        <w:rPr>
+          <w:szCs w:val="26"/>
+        </w:rPr>
+        <w:t xml:space="preserve"> </w:t>
+      </w:r>
+      <w:proofErr w:type="spellStart"/>
+      <w:r>
+        <w:rPr>
+          <w:color w:val="000000"/>
+          <w:szCs w:val="26"/>
           <w:lang w:val="en-US"/>
         </w:rPr>
         <w:t>RecipientAgencyName</w:t>
       </w:r>
-      <w:r>
-        <w:rPr>
-          <w:color w:val="000000"/>
-          <w:sz w:val="28"/>
-          <w:szCs w:val="28"/>
-        </w:rPr>
-        <w:t xml:space="preserve"> </w:t>
-      </w:r>
-      <w:r>
-        <w:rPr>
-          <w:color w:val="000000"/>
-          <w:sz w:val="28"/>
-          <w:szCs w:val="28"/>
+      <w:proofErr w:type="spellEnd"/>
+      <w:r>
+        <w:rPr>
+          <w:color w:val="000000"/>
+          <w:szCs w:val="26"/>
+        </w:rPr>
+        <w:t xml:space="preserve"> </w:t>
+      </w:r>
+      <w:proofErr w:type="spellStart"/>
+      <w:r>
+        <w:rPr>
+          <w:color w:val="000000"/>
+          <w:szCs w:val="26"/>
           <w:lang w:val="en-US"/>
         </w:rPr>
         <w:t>RecipientAgencyDatPad</w:t>
       </w:r>
-      <w:r>
-        <w:rPr>
-          <w:color w:val="000000"/>
-          <w:sz w:val="28"/>
-          <w:szCs w:val="28"/>
-        </w:rPr>
-        <w:t xml:space="preserve"> </w:t>
-      </w:r>
-      <w:r>
-        <w:rPr>
-          <w:color w:val="000000"/>
-          <w:sz w:val="28"/>
-          <w:szCs w:val="28"/>
+      <w:proofErr w:type="spellEnd"/>
+      <w:r>
+        <w:rPr>
+          <w:color w:val="000000"/>
+          <w:szCs w:val="26"/>
+        </w:rPr>
+        <w:t xml:space="preserve"> </w:t>
+      </w:r>
+      <w:proofErr w:type="spellStart"/>
+      <w:r>
+        <w:rPr>
+          <w:color w:val="000000"/>
+          <w:szCs w:val="26"/>
           <w:lang w:val="en-US"/>
         </w:rPr>
         <w:t>RecipientAgencyAddInfo</w:t>
       </w:r>
-      <w:r>
-        <w:rPr>
-          <w:sz w:val="28"/>
-          <w:szCs w:val="28"/>
+      <w:proofErr w:type="spellEnd"/>
+      <w:r>
+        <w:rPr>
+          <w:szCs w:val="26"/>
         </w:rPr>
         <w:t xml:space="preserve"> уведомить Территориальное управление Федерального агентства по управлению государственным имуществом в городе </w:t>
       </w:r>
       <w:r>
         <w:rPr>
           <w:color w:val="000000"/>
-          <w:sz w:val="28"/>
-          <w:szCs w:val="28"/>
+          <w:szCs w:val="26"/>
         </w:rPr>
         <w:t xml:space="preserve">Москве </w:t>
       </w:r>
       <w:r>
         <w:rPr>
-          <w:sz w:val="28"/>
-          <w:szCs w:val="28"/>
+          <w:szCs w:val="26"/>
         </w:rPr>
         <w:t xml:space="preserve">об исполнении настоящего распоряжения </w:t>
       </w:r>
       <w:r>
         <w:rPr>
           <w:bCs/>
-          <w:sz w:val="28"/>
-          <w:szCs w:val="28"/>
+          <w:szCs w:val="26"/>
         </w:rPr>
         <w:t>в полном объеме</w:t>
       </w:r>
       <w:r>
         <w:rPr>
-          <w:sz w:val="28"/>
-          <w:szCs w:val="28"/>
+          <w:szCs w:val="26"/>
         </w:rPr>
         <w:t>.</w:t>
       </w:r>
-      <w:bookmarkEnd w:id="3"/>
+      <w:bookmarkEnd w:id="2"/>
     </w:p>
     <w:p>
       <w:pPr>
@@ -2242,8 +2450,7 @@
         </w:tabs>
         <w:ind w:firstLine="0"/>
         <w:rPr>
-          <w:sz w:val="28"/>
-          <w:szCs w:val="28"/>
+          <w:szCs w:val="26"/>
         </w:rPr>
       </w:pPr>
     </w:p>
@@ -2255,8 +2462,7 @@
         </w:tabs>
         <w:ind w:firstLine="0"/>
         <w:rPr>
-          <w:sz w:val="28"/>
-          <w:szCs w:val="28"/>
+          <w:szCs w:val="26"/>
         </w:rPr>
       </w:pPr>
     </w:p>
@@ -2269,14 +2475,12 @@
         <w:spacing w:line="240" w:lineRule="auto"/>
         <w:ind w:firstLine="0"/>
         <w:rPr>
-          <w:sz w:val="28"/>
-          <w:szCs w:val="28"/>
+          <w:szCs w:val="26"/>
         </w:rPr>
       </w:pPr>
       <w:r>
         <w:rPr>
-          <w:sz w:val="28"/>
-          <w:szCs w:val="28"/>
+          <w:szCs w:val="26"/>
         </w:rPr>
         <w:t>Заместитель руководителя</w:t>
       </w:r>
@@ -2290,58 +2494,64 @@
         <w:spacing w:line="240" w:lineRule="auto"/>
         <w:ind w:firstLine="0"/>
         <w:rPr>
-          <w:sz w:val="28"/>
-          <w:szCs w:val="28"/>
+          <w:szCs w:val="26"/>
         </w:rPr>
       </w:pPr>
       <w:r>
         <w:rPr>
-          <w:sz w:val="28"/>
-          <w:szCs w:val="28"/>
+          <w:szCs w:val="26"/>
         </w:rPr>
         <w:t>Территориального управления</w:t>
       </w:r>
       <w:r>
         <w:rPr>
-          <w:sz w:val="28"/>
-          <w:szCs w:val="28"/>
+          <w:szCs w:val="26"/>
         </w:rPr>
         <w:t xml:space="preserve">                          </w:t>
       </w:r>
       <w:r>
         <w:rPr>
-          <w:sz w:val="28"/>
-          <w:szCs w:val="28"/>
-        </w:rPr>
-        <w:t xml:space="preserve">                           </w:t>
-      </w:r>
-      <w:r>
-        <w:rPr>
-          <w:sz w:val="28"/>
-          <w:szCs w:val="28"/>
-        </w:rPr>
-        <w:t xml:space="preserve">  </w:t>
-      </w:r>
-      <w:r>
-        <w:rPr>
-          <w:sz w:val="28"/>
-          <w:szCs w:val="28"/>
-        </w:rPr>
-        <w:t xml:space="preserve">       </w:t>
-      </w:r>
-      <w:r>
-        <w:rPr>
-          <w:sz w:val="28"/>
-          <w:szCs w:val="28"/>
-        </w:rPr>
-        <w:t>М.Ю. Егиян</w:t>
-      </w:r>
+          <w:szCs w:val="26"/>
+        </w:rPr>
+        <w:t xml:space="preserve">                             </w:t>
+      </w:r>
+      <w:r>
+        <w:rPr>
+          <w:szCs w:val="26"/>
+        </w:rPr>
+        <w:t xml:space="preserve"> </w:t>
+      </w:r>
+      <w:r>
+        <w:rPr>
+          <w:szCs w:val="26"/>
+        </w:rPr>
+        <w:t xml:space="preserve">           </w:t>
+      </w:r>
+      <w:r>
+        <w:rPr>
+          <w:szCs w:val="26"/>
+        </w:rPr>
+        <w:t xml:space="preserve">      </w:t>
+      </w:r>
+      <w:r>
+        <w:rPr>
+          <w:szCs w:val="26"/>
+        </w:rPr>
+        <w:t xml:space="preserve">М.Ю. </w:t>
+      </w:r>
+      <w:proofErr w:type="spellStart"/>
+      <w:r>
+        <w:rPr>
+          <w:szCs w:val="26"/>
+        </w:rPr>
+        <w:t>Егиян</w:t>
+      </w:r>
+      <w:proofErr w:type="spellEnd"/>
     </w:p>
     <w:p>
       <w:pPr>
         <w:rPr>
-          <w:sz w:val="28"/>
-          <w:szCs w:val="28"/>
+          <w:szCs w:val="26"/>
         </w:rPr>
       </w:pPr>
     </w:p>
@@ -2358,7 +2568,7 @@
 </file>
 
 <file path=word/endnotes.xml><?xml version="1.0" encoding="utf-8"?>
-<w:endnotes xmlns:wpc="http://schemas.microsoft.com/office/word/2010/wordprocessingCanvas" xmlns:mc="http://schemas.openxmlformats.org/markup-compatibility/2006" xmlns:o="urn:schemas-microsoft-com:office:office" xmlns:r="http://schemas.openxmlformats.org/officeDocument/2006/relationships" xmlns:m="http://schemas.openxmlformats.org/officeDocument/2006/math" xmlns:v="urn:schemas-microsoft-com:vml" xmlns:wp14="http://schemas.microsoft.com/office/word/2010/wordprocessingDrawing" xmlns:wp="http://schemas.openxmlformats.org/drawingml/2006/wordprocessingDrawing" xmlns:w10="urn:schemas-microsoft-com:office:word" xmlns:w="http://schemas.openxmlformats.org/wordprocessingml/2006/main" xmlns:w14="http://schemas.microsoft.com/office/word/2010/wordml" xmlns:w15="http://schemas.microsoft.com/office/word/2012/wordml" xmlns:wpg="http://schemas.microsoft.com/office/word/2010/wordprocessingGroup" xmlns:wpi="http://schemas.microsoft.com/office/word/2010/wordprocessingInk" xmlns:wne="http://schemas.microsoft.com/office/word/2006/wordml" xmlns:wps="http://schemas.microsoft.com/office/word/2010/wordprocessingShape" mc:Ignorable="w14 w15 wp14">
+<w:endnotes xmlns:wpc="http://schemas.microsoft.com/office/word/2010/wordprocessingCanvas" xmlns:cx="http://schemas.microsoft.com/office/drawing/2014/chartex" xmlns:cx1="http://schemas.microsoft.com/office/drawing/2015/9/8/chartex" xmlns:cx2="http://schemas.microsoft.com/office/drawing/2015/10/21/chartex" xmlns:cx3="http://schemas.microsoft.com/office/drawing/2016/5/9/chartex" xmlns:cx4="http://schemas.microsoft.com/office/drawing/2016/5/10/chartex" xmlns:cx5="http://schemas.microsoft.com/office/drawing/2016/5/11/chartex" xmlns:cx6="http://schemas.microsoft.com/office/drawing/2016/5/12/chartex" xmlns:cx7="http://schemas.microsoft.com/office/drawing/2016/5/13/chartex" xmlns:cx8="http://schemas.microsoft.com/office/drawing/2016/5/14/chartex" xmlns:mc="http://schemas.openxmlformats.org/markup-compatibility/2006" xmlns:aink="http://schemas.microsoft.com/office/drawing/2016/ink" xmlns:am3d="http://schemas.microsoft.com/office/drawing/2017/model3d" xmlns:o="urn:schemas-microsoft-com:office:office" xmlns:r="http://schemas.openxmlformats.org/officeDocument/2006/relationships" xmlns:m="http://schemas.openxmlformats.org/officeDocument/2006/math" xmlns:v="urn:schemas-microsoft-com:vml" xmlns:wp14="http://schemas.microsoft.com/office/word/2010/wordprocessingDrawing" xmlns:wp="http://schemas.openxmlformats.org/drawingml/2006/wordprocessingDrawing" xmlns:w10="urn:schemas-microsoft-com:office:word" xmlns:w="http://schemas.openxmlformats.org/wordprocessingml/2006/main" xmlns:w14="http://schemas.microsoft.com/office/word/2010/wordml" xmlns:w15="http://schemas.microsoft.com/office/word/2012/wordml" xmlns:w16cex="http://schemas.microsoft.com/office/word/2018/wordml/cex" xmlns:w16cid="http://schemas.microsoft.com/office/word/2016/wordml/cid" xmlns:w16="http://schemas.microsoft.com/office/word/2018/wordml" xmlns:w16sdtdh="http://schemas.microsoft.com/office/word/2020/wordml/sdtdatahash" xmlns:w16se="http://schemas.microsoft.com/office/word/2015/wordml/symex" xmlns:wpg="http://schemas.microsoft.com/office/word/2010/wordprocessingGroup" xmlns:wpi="http://schemas.microsoft.com/office/word/2010/wordprocessingInk" xmlns:wne="http://schemas.microsoft.com/office/word/2006/wordml" xmlns:wps="http://schemas.microsoft.com/office/word/2010/wordprocessingShape" mc:Ignorable="w14 w15 w16se w16cid w16 w16cex w16sdtdh wp14">
   <w:endnote w:type="separator" w:id="-1">
     <w:p>
       <w:pPr>
@@ -2383,7 +2593,7 @@
 </file>
 
 <file path=word/footnotes.xml><?xml version="1.0" encoding="utf-8"?>
-<w:footnotes xmlns:wpc="http://schemas.microsoft.com/office/word/2010/wordprocessingCanvas" xmlns:mc="http://schemas.openxmlformats.org/markup-compatibility/2006" xmlns:o="urn:schemas-microsoft-com:office:office" xmlns:r="http://schemas.openxmlformats.org/officeDocument/2006/relationships" xmlns:m="http://schemas.openxmlformats.org/officeDocument/2006/math" xmlns:v="urn:schemas-microsoft-com:vml" xmlns:wp14="http://schemas.microsoft.com/office/word/2010/wordprocessingDrawing" xmlns:wp="http://schemas.openxmlformats.org/drawingml/2006/wordprocessingDrawing" xmlns:w10="urn:schemas-microsoft-com:office:word" xmlns:w="http://schemas.openxmlformats.org/wordprocessingml/2006/main" xmlns:w14="http://schemas.microsoft.com/office/word/2010/wordml" xmlns:w15="http://schemas.microsoft.com/office/word/2012/wordml" xmlns:wpg="http://schemas.microsoft.com/office/word/2010/wordprocessingGroup" xmlns:wpi="http://schemas.microsoft.com/office/word/2010/wordprocessingInk" xmlns:wne="http://schemas.microsoft.com/office/word/2006/wordml" xmlns:wps="http://schemas.microsoft.com/office/word/2010/wordprocessingShape" mc:Ignorable="w14 w15 wp14">
+<w:footnotes xmlns:wpc="http://schemas.microsoft.com/office/word/2010/wordprocessingCanvas" xmlns:cx="http://schemas.microsoft.com/office/drawing/2014/chartex" xmlns:cx1="http://schemas.microsoft.com/office/drawing/2015/9/8/chartex" xmlns:cx2="http://schemas.microsoft.com/office/drawing/2015/10/21/chartex" xmlns:cx3="http://schemas.microsoft.com/office/drawing/2016/5/9/chartex" xmlns:cx4="http://schemas.microsoft.com/office/drawing/2016/5/10/chartex" xmlns:cx5="http://schemas.microsoft.com/office/drawing/2016/5/11/chartex" xmlns:cx6="http://schemas.microsoft.com/office/drawing/2016/5/12/chartex" xmlns:cx7="http://schemas.microsoft.com/office/drawing/2016/5/13/chartex" xmlns:cx8="http://schemas.microsoft.com/office/drawing/2016/5/14/chartex" xmlns:mc="http://schemas.openxmlformats.org/markup-compatibility/2006" xmlns:aink="http://schemas.microsoft.com/office/drawing/2016/ink" xmlns:am3d="http://schemas.microsoft.com/office/drawing/2017/model3d" xmlns:o="urn:schemas-microsoft-com:office:office" xmlns:r="http://schemas.openxmlformats.org/officeDocument/2006/relationships" xmlns:m="http://schemas.openxmlformats.org/officeDocument/2006/math" xmlns:v="urn:schemas-microsoft-com:vml" xmlns:wp14="http://schemas.microsoft.com/office/word/2010/wordprocessingDrawing" xmlns:wp="http://schemas.openxmlformats.org/drawingml/2006/wordprocessingDrawing" xmlns:w10="urn:schemas-microsoft-com:office:word" xmlns:w="http://schemas.openxmlformats.org/wordprocessingml/2006/main" xmlns:w14="http://schemas.microsoft.com/office/word/2010/wordml" xmlns:w15="http://schemas.microsoft.com/office/word/2012/wordml" xmlns:w16cex="http://schemas.microsoft.com/office/word/2018/wordml/cex" xmlns:w16cid="http://schemas.microsoft.com/office/word/2016/wordml/cid" xmlns:w16="http://schemas.microsoft.com/office/word/2018/wordml" xmlns:w16sdtdh="http://schemas.microsoft.com/office/word/2020/wordml/sdtdatahash" xmlns:w16se="http://schemas.microsoft.com/office/word/2015/wordml/symex" xmlns:wpg="http://schemas.microsoft.com/office/word/2010/wordprocessingGroup" xmlns:wpi="http://schemas.microsoft.com/office/word/2010/wordprocessingInk" xmlns:wne="http://schemas.microsoft.com/office/word/2006/wordml" xmlns:wps="http://schemas.microsoft.com/office/word/2010/wordprocessingShape" mc:Ignorable="w14 w15 w16se w16cid w16 w16cex w16sdtdh wp14">
   <w:footnote w:type="separator" w:id="-1">
     <w:p>
       <w:pPr>
@@ -2408,7 +2618,7 @@
 </file>
 
 <file path=word/header1.xml><?xml version="1.0" encoding="utf-8"?>
-<w:hdr xmlns:wpc="http://schemas.microsoft.com/office/word/2010/wordprocessingCanvas" xmlns:mc="http://schemas.openxmlformats.org/markup-compatibility/2006" xmlns:o="urn:schemas-microsoft-com:office:office" xmlns:r="http://schemas.openxmlformats.org/officeDocument/2006/relationships" xmlns:m="http://schemas.openxmlformats.org/officeDocument/2006/math" xmlns:v="urn:schemas-microsoft-com:vml" xmlns:wp14="http://schemas.microsoft.com/office/word/2010/wordprocessingDrawing" xmlns:wp="http://schemas.openxmlformats.org/drawingml/2006/wordprocessingDrawing" xmlns:w10="urn:schemas-microsoft-com:office:word" xmlns:w="http://schemas.openxmlformats.org/wordprocessingml/2006/main" xmlns:w14="http://schemas.microsoft.com/office/word/2010/wordml" xmlns:w15="http://schemas.microsoft.com/office/word/2012/wordml" xmlns:wpg="http://schemas.microsoft.com/office/word/2010/wordprocessingGroup" xmlns:wpi="http://schemas.microsoft.com/office/word/2010/wordprocessingInk" xmlns:wne="http://schemas.microsoft.com/office/word/2006/wordml" xmlns:wps="http://schemas.microsoft.com/office/word/2010/wordprocessingShape" mc:Ignorable="w14 w15 wp14">
+<w:hdr xmlns:wpc="http://schemas.microsoft.com/office/word/2010/wordprocessingCanvas" xmlns:cx="http://schemas.microsoft.com/office/drawing/2014/chartex" xmlns:cx1="http://schemas.microsoft.com/office/drawing/2015/9/8/chartex" xmlns:cx2="http://schemas.microsoft.com/office/drawing/2015/10/21/chartex" xmlns:cx3="http://schemas.microsoft.com/office/drawing/2016/5/9/chartex" xmlns:cx4="http://schemas.microsoft.com/office/drawing/2016/5/10/chartex" xmlns:cx5="http://schemas.microsoft.com/office/drawing/2016/5/11/chartex" xmlns:cx6="http://schemas.microsoft.com/office/drawing/2016/5/12/chartex" xmlns:cx7="http://schemas.microsoft.com/office/drawing/2016/5/13/chartex" xmlns:cx8="http://schemas.microsoft.com/office/drawing/2016/5/14/chartex" xmlns:mc="http://schemas.openxmlformats.org/markup-compatibility/2006" xmlns:aink="http://schemas.microsoft.com/office/drawing/2016/ink" xmlns:am3d="http://schemas.microsoft.com/office/drawing/2017/model3d" xmlns:o="urn:schemas-microsoft-com:office:office" xmlns:r="http://schemas.openxmlformats.org/officeDocument/2006/relationships" xmlns:m="http://schemas.openxmlformats.org/officeDocument/2006/math" xmlns:v="urn:schemas-microsoft-com:vml" xmlns:wp14="http://schemas.microsoft.com/office/word/2010/wordprocessingDrawing" xmlns:wp="http://schemas.openxmlformats.org/drawingml/2006/wordprocessingDrawing" xmlns:w10="urn:schemas-microsoft-com:office:word" xmlns:w="http://schemas.openxmlformats.org/wordprocessingml/2006/main" xmlns:w14="http://schemas.microsoft.com/office/word/2010/wordml" xmlns:w15="http://schemas.microsoft.com/office/word/2012/wordml" xmlns:w16cex="http://schemas.microsoft.com/office/word/2018/wordml/cex" xmlns:w16cid="http://schemas.microsoft.com/office/word/2016/wordml/cid" xmlns:w16="http://schemas.microsoft.com/office/word/2018/wordml" xmlns:w16sdtdh="http://schemas.microsoft.com/office/word/2020/wordml/sdtdatahash" xmlns:w16se="http://schemas.microsoft.com/office/word/2015/wordml/symex" xmlns:wpg="http://schemas.microsoft.com/office/word/2010/wordprocessingGroup" xmlns:wpi="http://schemas.microsoft.com/office/word/2010/wordprocessingInk" xmlns:wne="http://schemas.microsoft.com/office/word/2006/wordml" xmlns:wps="http://schemas.microsoft.com/office/word/2010/wordprocessingShape" mc:Ignorable="w14 w15 w16se w16cid w16 w16cex w16sdtdh wp14">
   <w:p>
     <w:pPr>
       <w:pStyle w:val="a6"/>
@@ -2450,7 +2660,7 @@
 </file>
 
 <file path=word/styles.xml><?xml version="1.0" encoding="utf-8"?>
-<w:styles xmlns:mc="http://schemas.openxmlformats.org/markup-compatibility/2006" xmlns:r="http://schemas.openxmlformats.org/officeDocument/2006/relationships" xmlns:w="http://schemas.openxmlformats.org/wordprocessingml/2006/main" xmlns:w14="http://schemas.microsoft.com/office/word/2010/wordml" xmlns:w15="http://schemas.microsoft.com/office/word/2012/wordml" mc:Ignorable="w14 w15">
+<w:styles xmlns:mc="http://schemas.openxmlformats.org/markup-compatibility/2006" xmlns:r="http://schemas.openxmlformats.org/officeDocument/2006/relationships" xmlns:w="http://schemas.openxmlformats.org/wordprocessingml/2006/main" xmlns:w14="http://schemas.microsoft.com/office/word/2010/wordml" xmlns:w15="http://schemas.microsoft.com/office/word/2012/wordml" xmlns:w16cex="http://schemas.microsoft.com/office/word/2018/wordml/cex" xmlns:w16cid="http://schemas.microsoft.com/office/word/2016/wordml/cid" xmlns:w16="http://schemas.microsoft.com/office/word/2018/wordml" xmlns:w16sdtdh="http://schemas.microsoft.com/office/word/2020/wordml/sdtdatahash" xmlns:w16se="http://schemas.microsoft.com/office/word/2015/wordml/symex" mc:Ignorable="w14 w15 w16se w16cid w16 w16cex w16sdtdh">
   <w:docDefaults>
     <w:rPrDefault>
       <w:rPr>
@@ -2460,7 +2670,7 @@
     </w:rPrDefault>
     <w:pPrDefault/>
   </w:docDefaults>
-  <w:latentStyles w:defLockedState="0" w:defUIPriority="0" w:defSemiHidden="0" w:defUnhideWhenUsed="0" w:defQFormat="0" w:count="371">
+  <w:latentStyles w:defLockedState="0" w:defUIPriority="0" w:defSemiHidden="0" w:defUnhideWhenUsed="0" w:defQFormat="0" w:count="376">
     <w:lsdException w:name="Normal" w:qFormat="1"/>
     <w:lsdException w:name="heading 1" w:qFormat="1"/>
     <w:lsdException w:name="heading 2" w:semiHidden="1" w:unhideWhenUsed="1" w:qFormat="1"/>
@@ -2559,7 +2769,6 @@
     <w:lsdException w:name="HTML Sample" w:semiHidden="1" w:unhideWhenUsed="1"/>
     <w:lsdException w:name="HTML Typewriter" w:semiHidden="1" w:unhideWhenUsed="1"/>
     <w:lsdException w:name="HTML Variable" w:semiHidden="1" w:unhideWhenUsed="1"/>
-    <w:lsdException w:name="Normal Table" w:semiHidden="1" w:unhideWhenUsed="1"/>
     <w:lsdException w:name="annotation subject" w:semiHidden="1" w:unhideWhenUsed="1"/>
     <w:lsdException w:name="No List" w:semiHidden="1" w:unhideWhenUsed="1"/>
     <w:lsdException w:name="Outline List 1" w:semiHidden="1" w:unhideWhenUsed="1"/>
@@ -2602,11 +2811,9 @@
     <w:lsdException w:name="Table Contemporary" w:semiHidden="1" w:unhideWhenUsed="1"/>
     <w:lsdException w:name="Table Elegant" w:semiHidden="1" w:unhideWhenUsed="1"/>
     <w:lsdException w:name="Table Professional" w:semiHidden="1" w:unhideWhenUsed="1"/>
-    <w:lsdException w:name="Table Subtle 1" w:semiHidden="1" w:unhideWhenUsed="1"/>
     <w:lsdException w:name="Table Subtle 2" w:semiHidden="1" w:unhideWhenUsed="1"/>
     <w:lsdException w:name="Table Web 1" w:semiHidden="1" w:unhideWhenUsed="1"/>
-    <w:lsdException w:name="Table Web 2" w:semiHidden="1" w:unhideWhenUsed="1"/>
-    <w:lsdException w:name="Table Web 3" w:semiHidden="1" w:unhideWhenUsed="1"/>
+    <w:lsdException w:name="Balloon Text" w:semiHidden="1" w:unhideWhenUsed="1"/>
     <w:lsdException w:name="Table Theme" w:semiHidden="1" w:unhideWhenUsed="1"/>
     <w:lsdException w:name="Placeholder Text" w:semiHidden="1" w:uiPriority="99"/>
     <w:lsdException w:name="No Spacing" w:uiPriority="1" w:qFormat="1"/>
@@ -2823,6 +3030,11 @@
     <w:lsdException w:name="List Table 5 Dark Accent 6" w:uiPriority="50"/>
     <w:lsdException w:name="List Table 6 Colorful Accent 6" w:uiPriority="51"/>
     <w:lsdException w:name="List Table 7 Colorful Accent 6" w:uiPriority="52"/>
+    <w:lsdException w:name="Mention" w:semiHidden="1" w:uiPriority="99" w:unhideWhenUsed="1"/>
+    <w:lsdException w:name="Smart Hyperlink" w:semiHidden="1" w:uiPriority="99" w:unhideWhenUsed="1"/>
+    <w:lsdException w:name="Hashtag" w:semiHidden="1" w:uiPriority="99" w:unhideWhenUsed="1"/>
+    <w:lsdException w:name="Unresolved Mention" w:semiHidden="1" w:uiPriority="99" w:unhideWhenUsed="1"/>
+    <w:lsdException w:name="Smart Link" w:semiHidden="1" w:uiPriority="99" w:unhideWhenUsed="1"/>
   </w:latentStyles>
   <w:style w:type="paragraph" w:default="1" w:styleId="a">
     <w:name w:val="Normal"/>
@@ -3334,7 +3546,7 @@
 </file>
 
 <file path=customXml/itemProps1.xml><?xml version="1.0" encoding="utf-8"?>
-<ds:datastoreItem xmlns:ds="http://schemas.openxmlformats.org/officeDocument/2006/customXml" ds:itemID="{AB849092-F8F7-4589-8E9A-407E937D59A1}">
+<ds:datastoreItem xmlns:ds="http://schemas.openxmlformats.org/officeDocument/2006/customXml" ds:itemID="{97B60D48-7684-4278-AF2B-3EB38A800939}">
   <ds:schemaRefs>
     <ds:schemaRef ds:uri="http://schemas.openxmlformats.org/officeDocument/2006/bibliography"/>
   </ds:schemaRefs>

</xml_diff>